<commit_message>
Correção da posição do vídeo do youtube no projeto 10
</commit_message>
<xml_diff>
--- a/HTML Anotações e Tags.docx
+++ b/HTML Anotações e Tags.docx
@@ -4253,6 +4253,7 @@
         </w:rPr>
         <w:t>.com</w:t>
       </w:r>
+      <w:proofErr w:type="gramStart"/>
       <w:r>
         <w:t xml:space="preserve">, </w:t>
       </w:r>
@@ -4260,7 +4261,14 @@
         <w:rPr>
           <w:rFonts w:ascii="IXSNIL+AndaleMono" w:hAnsi="IXSNIL+AndaleMono" w:cs="IXSNIL+AndaleMono"/>
         </w:rPr>
-        <w:t>.gov.br</w:t>
+        <w:t>.</w:t>
+      </w:r>
+      <w:proofErr w:type="gramEnd"/>
+      <w:r>
+        <w:rPr>
+          <w:rFonts w:ascii="IXSNIL+AndaleMono" w:hAnsi="IXSNIL+AndaleMono" w:cs="IXSNIL+AndaleMono"/>
+        </w:rPr>
+        <w:t>gov.br</w:t>
       </w:r>
       <w:r>
         <w:t xml:space="preserve">, </w:t>
@@ -4470,6 +4478,7 @@
         <w:t>info</w:t>
       </w:r>
       <w:proofErr w:type="spellEnd"/>
+      <w:proofErr w:type="gramStart"/>
       <w:r>
         <w:rPr>
           <w:rFonts w:ascii="MDTJBE+Verdana" w:hAnsi="MDTJBE+Verdana" w:cs="MDTJBE+Verdana"/>
@@ -4479,6 +4488,7 @@
       <w:r>
         <w:t>.online</w:t>
       </w:r>
+      <w:proofErr w:type="gramEnd"/>
       <w:r>
         <w:rPr>
           <w:rFonts w:ascii="MDTJBE+Verdana" w:hAnsi="MDTJBE+Verdana" w:cs="MDTJBE+Verdana"/>
@@ -4583,6 +4593,7 @@
         </w:rPr>
         <w:t xml:space="preserve">). </w:t>
       </w:r>
+      <w:proofErr w:type="gramStart"/>
       <w:r>
         <w:rPr>
           <w:rFonts w:cstheme="minorHAnsi"/>
@@ -4593,7 +4604,14 @@
         <w:rPr>
           <w:rFonts w:cstheme="minorHAnsi"/>
         </w:rPr>
-        <w:t xml:space="preserve"> .com.br, .edu.us, .co.fr, .</w:t>
+        <w:t xml:space="preserve"> .</w:t>
+      </w:r>
+      <w:proofErr w:type="gramEnd"/>
+      <w:r>
+        <w:rPr>
+          <w:rFonts w:cstheme="minorHAnsi"/>
+        </w:rPr>
+        <w:t>com.br, .edu.us, .co.fr, .</w:t>
       </w:r>
       <w:proofErr w:type="spellStart"/>
       <w:r>
@@ -7149,7 +7167,15 @@
         <w:t xml:space="preserve"> </w:t>
       </w:r>
       <w:r>
-        <w:t xml:space="preserve">e o sinal  &gt; fica </w:t>
+        <w:t xml:space="preserve">e o </w:t>
+      </w:r>
+      <w:proofErr w:type="gramStart"/>
+      <w:r>
+        <w:t>sinal  &gt;</w:t>
+      </w:r>
+      <w:proofErr w:type="gramEnd"/>
+      <w:r>
+        <w:t xml:space="preserve"> fica </w:t>
       </w:r>
       <w:r>
         <w:rPr>
@@ -7170,6 +7196,7 @@
         <w:t>; e &amp;</w:t>
       </w:r>
       <w:proofErr w:type="spellStart"/>
+      <w:proofErr w:type="gramStart"/>
       <w:r>
         <w:t>gt</w:t>
       </w:r>
@@ -7177,6 +7204,7 @@
       <w:r>
         <w:t>;.</w:t>
       </w:r>
+      <w:proofErr w:type="gramEnd"/>
     </w:p>
     <w:p>
       <w:pPr>
@@ -8563,8 +8591,13 @@
         <w:t>type</w:t>
       </w:r>
       <w:proofErr w:type="spellEnd"/>
-      <w:r>
-        <w:t>=”A”&gt;</w:t>
+      <w:proofErr w:type="gramStart"/>
+      <w:r>
+        <w:t>=”A</w:t>
+      </w:r>
+      <w:proofErr w:type="gramEnd"/>
+      <w:r>
+        <w:t>”&gt;</w:t>
       </w:r>
       <w:r>
         <w:t>. Tipos</w:t>
@@ -8647,6 +8680,7 @@
         <w:t>type</w:t>
       </w:r>
       <w:proofErr w:type="spellEnd"/>
+      <w:proofErr w:type="gramStart"/>
       <w:r>
         <w:t>=”</w:t>
       </w:r>
@@ -8655,6 +8689,7 @@
         <w:t>circle</w:t>
       </w:r>
       <w:proofErr w:type="spellEnd"/>
+      <w:proofErr w:type="gramEnd"/>
       <w:r>
         <w:t>”&gt;</w:t>
       </w:r>
@@ -8743,8 +8778,13 @@
         <w:t>type</w:t>
       </w:r>
       <w:proofErr w:type="spellEnd"/>
-      <w:r>
-        <w:t xml:space="preserve">=”A” start=”5”&gt;. </w:t>
+      <w:proofErr w:type="gramStart"/>
+      <w:r>
+        <w:t>=”A</w:t>
+      </w:r>
+      <w:proofErr w:type="gramEnd"/>
+      <w:r>
+        <w:t xml:space="preserve">” start=”5”&gt;. </w:t>
       </w:r>
       <w:proofErr w:type="spellStart"/>
       <w:r>
@@ -9347,11 +9387,19 @@
         <w:t>href</w:t>
       </w:r>
       <w:proofErr w:type="spellEnd"/>
+      <w:proofErr w:type="gramStart"/>
       <w:r>
         <w:rPr>
           <w:rFonts w:cstheme="minorHAnsi"/>
         </w:rPr>
-        <w:t xml:space="preserve">=”arquivos/meulivro.pdf” </w:t>
+        <w:t>=”arquivos/meulivro.pdf</w:t>
+      </w:r>
+      <w:proofErr w:type="gramEnd"/>
+      <w:r>
+        <w:rPr>
+          <w:rFonts w:cstheme="minorHAnsi"/>
+        </w:rPr>
+        <w:t xml:space="preserve">” </w:t>
       </w:r>
       <w:r>
         <w:rPr>
@@ -10327,7 +10375,15 @@
       </w:r>
       <w:proofErr w:type="spellEnd"/>
       <w:r>
-        <w:t>/break-your-lock-and-key.mp3"&gt;Clique aqui para baixar o arquivo mp3.&lt;/a&gt;&lt;/p&gt;</w:t>
+        <w:t xml:space="preserve">/break-your-lock-and-key.mp3"&gt;Clique aqui para baixar o arquivo </w:t>
+      </w:r>
+      <w:proofErr w:type="gramStart"/>
+      <w:r>
+        <w:t>mp3.&lt;</w:t>
+      </w:r>
+      <w:proofErr w:type="gramEnd"/>
+      <w:r>
+        <w:t>/a&gt;&lt;/p&gt;</w:t>
       </w:r>
     </w:p>
     <w:p>
@@ -11236,7 +11292,15 @@
         <w:t xml:space="preserve">        </w:t>
       </w:r>
       <w:r>
-        <w:t>&lt;p&gt;Seu navegador não tem compatibilidade com reprodução de vídeos.&lt;/p&gt;</w:t>
+        <w:t xml:space="preserve">&lt;p&gt;Seu navegador não tem compatibilidade com reprodução de </w:t>
+      </w:r>
+      <w:proofErr w:type="gramStart"/>
+      <w:r>
+        <w:t>vídeos.&lt;</w:t>
+      </w:r>
+      <w:proofErr w:type="gramEnd"/>
+      <w:r>
+        <w:t>/p&gt;</w:t>
       </w:r>
     </w:p>
     <w:p>
@@ -12091,86 +12155,106 @@
         <w:t>href</w:t>
       </w:r>
       <w:proofErr w:type="spellEnd"/>
+      <w:proofErr w:type="gramStart"/>
       <w:r>
         <w:rPr>
           <w:i/>
           <w:iCs/>
         </w:rPr>
-        <w:t>=”style.css”</w:t>
-      </w:r>
-      <w:r>
-        <w:t xml:space="preserve">. Agora segure </w:t>
-      </w:r>
-      <w:proofErr w:type="spellStart"/>
-      <w:r>
-        <w:rPr>
-          <w:b/>
-          <w:bCs/>
-        </w:rPr>
-        <w:t>Ctrl</w:t>
-      </w:r>
-      <w:proofErr w:type="spellEnd"/>
-      <w:r>
-        <w:rPr>
-          <w:b/>
-          <w:bCs/>
-        </w:rPr>
-        <w:t xml:space="preserve"> e clique</w:t>
-      </w:r>
-      <w:r>
-        <w:t xml:space="preserve"> em cima de style.css. O </w:t>
-      </w:r>
-      <w:proofErr w:type="spellStart"/>
-      <w:r>
-        <w:t>VScode</w:t>
-      </w:r>
-      <w:proofErr w:type="spellEnd"/>
-      <w:r>
-        <w:t xml:space="preserve"> vai mostrar um alerta dizendo que o arquivo não existe e se você deseja cria-lo. Clique em criar e pronto.</w:t>
-      </w:r>
-    </w:p>
-    <w:p>
-      <w:pPr>
-        <w:jc w:val="both"/>
-      </w:pPr>
-      <w:r>
-        <w:t xml:space="preserve">Todas as </w:t>
-      </w:r>
-      <w:r>
-        <w:rPr>
-          <w:b/>
-          <w:bCs/>
-        </w:rPr>
-        <w:t>configurações do CSS</w:t>
-      </w:r>
-      <w:r>
-        <w:t xml:space="preserve"> são feitas no começo do código. Exemplo: para compatibilidade com o teclado, pode colocar </w:t>
-      </w:r>
-      <w:r>
-        <w:rPr>
-          <w:b/>
-          <w:bCs/>
+        <w:t>=”style.css</w:t>
+      </w:r>
+      <w:proofErr w:type="gramEnd"/>
+      <w:r>
+        <w:rPr>
           <w:i/>
           <w:iCs/>
         </w:rPr>
-        <w:t>@charset</w:t>
-      </w:r>
-      <w:r>
-        <w:rPr>
+        <w:t>”</w:t>
+      </w:r>
+      <w:r>
+        <w:t xml:space="preserve">. Agora segure </w:t>
+      </w:r>
+      <w:proofErr w:type="spellStart"/>
+      <w:r>
+        <w:rPr>
+          <w:b/>
+          <w:bCs/>
+        </w:rPr>
+        <w:t>Ctrl</w:t>
+      </w:r>
+      <w:proofErr w:type="spellEnd"/>
+      <w:r>
+        <w:rPr>
+          <w:b/>
+          <w:bCs/>
+        </w:rPr>
+        <w:t xml:space="preserve"> e clique</w:t>
+      </w:r>
+      <w:r>
+        <w:t xml:space="preserve"> em cima de style.css. O </w:t>
+      </w:r>
+      <w:proofErr w:type="spellStart"/>
+      <w:r>
+        <w:t>VScode</w:t>
+      </w:r>
+      <w:proofErr w:type="spellEnd"/>
+      <w:r>
+        <w:t xml:space="preserve"> vai mostrar um alerta dizendo que o arquivo não existe e se você deseja cria-lo. Clique em criar e pronto.</w:t>
+      </w:r>
+    </w:p>
+    <w:p>
+      <w:pPr>
+        <w:jc w:val="both"/>
+      </w:pPr>
+      <w:r>
+        <w:t xml:space="preserve">Todas as </w:t>
+      </w:r>
+      <w:r>
+        <w:rPr>
+          <w:b/>
+          <w:bCs/>
+        </w:rPr>
+        <w:t>configurações do CSS</w:t>
+      </w:r>
+      <w:r>
+        <w:t xml:space="preserve"> são feitas no começo do código. Exemplo: para compatibilidade com o teclado, pode colocar </w:t>
+      </w:r>
+      <w:r>
+        <w:rPr>
+          <w:b/>
+          <w:bCs/>
           <w:i/>
           <w:iCs/>
         </w:rPr>
-        <w:t xml:space="preserve"> </w:t>
-      </w:r>
-      <w:r>
-        <w:rPr>
-          <w:b/>
-          <w:bCs/>
+        <w:t>@charset</w:t>
+      </w:r>
+      <w:r>
+        <w:rPr>
           <w:i/>
           <w:iCs/>
         </w:rPr>
-        <w:t>“UTF-8”;.</w:t>
-      </w:r>
+        <w:t xml:space="preserve"> </w:t>
+      </w:r>
+      <w:r>
+        <w:rPr>
+          <w:b/>
+          <w:bCs/>
+          <w:i/>
+          <w:iCs/>
+        </w:rPr>
+        <w:t>“UTF-8</w:t>
+      </w:r>
+      <w:proofErr w:type="gramStart"/>
+      <w:r>
+        <w:rPr>
+          <w:b/>
+          <w:bCs/>
+          <w:i/>
+          <w:iCs/>
+        </w:rPr>
+        <w:t>”;.</w:t>
+      </w:r>
+      <w:proofErr w:type="gramEnd"/>
     </w:p>
     <w:p>
       <w:pPr>
@@ -15440,6 +15524,7 @@
         <w:t xml:space="preserve"> </w:t>
       </w:r>
       <w:proofErr w:type="spellStart"/>
+      <w:proofErr w:type="gramStart"/>
       <w:r>
         <w:rPr>
           <w:b/>
@@ -15453,7 +15538,15 @@
           <w:b/>
           <w:bCs/>
         </w:rPr>
-        <w:t>(0, 0, 255)</w:t>
+        <w:t>(</w:t>
+      </w:r>
+      <w:proofErr w:type="gramEnd"/>
+      <w:r>
+        <w:rPr>
+          <w:b/>
+          <w:bCs/>
+        </w:rPr>
+        <w:t>0, 0, 255)</w:t>
       </w:r>
       <w:r>
         <w:t xml:space="preserve">; </w:t>
@@ -15605,6 +15698,7 @@
         <w:t xml:space="preserve">="background-color: </w:t>
       </w:r>
       <w:proofErr w:type="spellStart"/>
+      <w:proofErr w:type="gramStart"/>
       <w:r>
         <w:rPr>
           <w:b/>
@@ -15618,7 +15712,15 @@
           <w:b/>
           <w:bCs/>
         </w:rPr>
-        <w:t>(240, 100%, 50%)</w:t>
+        <w:t>(</w:t>
+      </w:r>
+      <w:proofErr w:type="gramEnd"/>
+      <w:r>
+        <w:rPr>
+          <w:b/>
+          <w:bCs/>
+        </w:rPr>
+        <w:t>240, 100%, 50%)</w:t>
       </w:r>
       <w:r>
         <w:t xml:space="preserve">; color: </w:t>
@@ -16193,6 +16295,7 @@
         <w:t>image</w:t>
       </w:r>
       <w:proofErr w:type="spellEnd"/>
+      <w:proofErr w:type="gramStart"/>
       <w:r>
         <w:rPr>
           <w:i/>
@@ -16201,6 +16304,7 @@
         </w:rPr>
         <w:t>: ;</w:t>
       </w:r>
+      <w:proofErr w:type="gramEnd"/>
       <w:r>
         <w:rPr>
           <w:i/>
@@ -17123,13 +17227,23 @@
         <w:t>font-family</w:t>
       </w:r>
       <w:proofErr w:type="spellEnd"/>
+      <w:proofErr w:type="gramStart"/>
       <w:r>
         <w:rPr>
           <w:i/>
           <w:iCs/>
           <w:color w:val="FF0000"/>
         </w:rPr>
-        <w:t xml:space="preserve">: ; </w:t>
+        <w:t>: ;</w:t>
+      </w:r>
+      <w:proofErr w:type="gramEnd"/>
+      <w:r>
+        <w:rPr>
+          <w:i/>
+          <w:iCs/>
+          <w:color w:val="FF0000"/>
+        </w:rPr>
+        <w:t xml:space="preserve"> </w:t>
       </w:r>
       <w:r>
         <w:t>“em seguida</w:t>
@@ -18127,7 +18241,29 @@
           <w:szCs w:val="21"/>
           <w:lang w:eastAsia="pt-BR"/>
         </w:rPr>
-        <w:t>/*Texto todo em maiúsculo mas as primeiras letras maiores.</w:t>
+        <w:t xml:space="preserve">/*Texto todo em </w:t>
+      </w:r>
+      <w:proofErr w:type="gramStart"/>
+      <w:r>
+        <w:rPr>
+          <w:rFonts w:ascii="Consolas" w:eastAsia="Times New Roman" w:hAnsi="Consolas" w:cs="Times New Roman"/>
+          <w:color w:val="6A9955"/>
+          <w:sz w:val="21"/>
+          <w:szCs w:val="21"/>
+          <w:lang w:eastAsia="pt-BR"/>
+        </w:rPr>
+        <w:t>maiúsculo</w:t>
+      </w:r>
+      <w:proofErr w:type="gramEnd"/>
+      <w:r>
+        <w:rPr>
+          <w:rFonts w:ascii="Consolas" w:eastAsia="Times New Roman" w:hAnsi="Consolas" w:cs="Times New Roman"/>
+          <w:color w:val="6A9955"/>
+          <w:sz w:val="21"/>
+          <w:szCs w:val="21"/>
+          <w:lang w:eastAsia="pt-BR"/>
+        </w:rPr>
+        <w:t xml:space="preserve"> mas as primeiras letras maiores.</w:t>
       </w:r>
     </w:p>
     <w:p>
@@ -18602,6 +18738,7 @@
         <w:t>font</w:t>
       </w:r>
       <w:proofErr w:type="spellEnd"/>
+      <w:proofErr w:type="gramStart"/>
       <w:r>
         <w:rPr>
           <w:b/>
@@ -18611,6 +18748,7 @@
         </w:rPr>
         <w:t>: ;</w:t>
       </w:r>
+      <w:proofErr w:type="gramEnd"/>
       <w:r>
         <w:rPr>
           <w:b/>
@@ -19540,7 +19678,21 @@
         <w:rPr>
           <w:lang w:val="en-US"/>
         </w:rPr>
-        <w:t>@font-face {</w:t>
+        <w:t>@</w:t>
+      </w:r>
+      <w:proofErr w:type="gramStart"/>
+      <w:r>
+        <w:rPr>
+          <w:lang w:val="en-US"/>
+        </w:rPr>
+        <w:t>font</w:t>
+      </w:r>
+      <w:proofErr w:type="gramEnd"/>
+      <w:r>
+        <w:rPr>
+          <w:lang w:val="en-US"/>
+        </w:rPr>
+        <w:t>-face {</w:t>
       </w:r>
     </w:p>
     <w:p>
@@ -20222,6 +20374,7 @@
         <w:t>text-align</w:t>
       </w:r>
       <w:proofErr w:type="spellEnd"/>
+      <w:proofErr w:type="gramStart"/>
       <w:r>
         <w:rPr>
           <w:i/>
@@ -20230,6 +20383,7 @@
         </w:rPr>
         <w:t>: ;</w:t>
       </w:r>
+      <w:proofErr w:type="gramEnd"/>
       <w:r>
         <w:rPr>
           <w:i/>
@@ -20362,13 +20516,23 @@
         <w:t>text-indent</w:t>
       </w:r>
       <w:proofErr w:type="spellEnd"/>
+      <w:proofErr w:type="gramStart"/>
       <w:r>
         <w:rPr>
           <w:i/>
           <w:iCs/>
           <w:color w:val="7030A0"/>
         </w:rPr>
-        <w:t xml:space="preserve">: ; </w:t>
+        <w:t>: ;</w:t>
+      </w:r>
+      <w:proofErr w:type="gramEnd"/>
+      <w:r>
+        <w:rPr>
+          <w:i/>
+          <w:iCs/>
+          <w:color w:val="7030A0"/>
+        </w:rPr>
+        <w:t xml:space="preserve"> </w:t>
       </w:r>
       <w:r>
         <w:t xml:space="preserve">com ela é possível colocar um espaço no </w:t>
@@ -20861,11 +21025,19 @@
         <w:t>columns</w:t>
       </w:r>
       <w:proofErr w:type="spellEnd"/>
+      <w:proofErr w:type="gramStart"/>
       <w:r>
         <w:rPr>
           <w:color w:val="4472C4" w:themeColor="accent1"/>
         </w:rPr>
-        <w:t xml:space="preserve">: ; </w:t>
+        <w:t>: ;</w:t>
+      </w:r>
+      <w:proofErr w:type="gramEnd"/>
+      <w:r>
+        <w:rPr>
+          <w:color w:val="4472C4" w:themeColor="accent1"/>
+        </w:rPr>
+        <w:t xml:space="preserve"> </w:t>
       </w:r>
       <w:r>
         <w:t xml:space="preserve">com o </w:t>
@@ -20924,12 +21096,14 @@
         <w:t>list-style-type</w:t>
       </w:r>
       <w:proofErr w:type="spellEnd"/>
+      <w:proofErr w:type="gramStart"/>
       <w:r>
         <w:rPr>
           <w:color w:val="4472C4" w:themeColor="accent1"/>
         </w:rPr>
         <w:t>: ;</w:t>
       </w:r>
+      <w:proofErr w:type="gramEnd"/>
       <w:r>
         <w:rPr>
           <w:color w:val="4472C4" w:themeColor="accent1"/>
@@ -21544,78 +21718,102 @@
           <w:color w:val="7030A0"/>
           <w:lang w:val="en-US"/>
         </w:rPr>
-        <w:t>#principal {</w:t>
-      </w:r>
-    </w:p>
-    <w:p>
-      <w:pPr>
-        <w:jc w:val="both"/>
-        <w:rPr>
-          <w:lang w:val="en-US"/>
-        </w:rPr>
-      </w:pPr>
-      <w:r>
-        <w:rPr>
-          <w:lang w:val="en-US"/>
-        </w:rPr>
-        <w:t xml:space="preserve">    text-align: center;</w:t>
-      </w:r>
-    </w:p>
-    <w:p>
-      <w:pPr>
-        <w:jc w:val="both"/>
-        <w:rPr>
-          <w:lang w:val="en-US"/>
-        </w:rPr>
-      </w:pPr>
-      <w:r>
-        <w:rPr>
-          <w:lang w:val="en-US"/>
-        </w:rPr>
-        <w:t xml:space="preserve">    background-color: </w:t>
-      </w:r>
-      <w:proofErr w:type="spellStart"/>
-      <w:r>
-        <w:rPr>
-          <w:lang w:val="en-US"/>
-        </w:rPr>
-        <w:t>rgb</w:t>
-      </w:r>
-      <w:proofErr w:type="spellEnd"/>
-      <w:r>
-        <w:rPr>
-          <w:lang w:val="en-US"/>
-        </w:rPr>
-        <w:t>(255, 255, 255);</w:t>
-      </w:r>
-    </w:p>
-    <w:p>
-      <w:pPr>
-        <w:jc w:val="both"/>
-        <w:rPr>
-          <w:lang w:val="en-US"/>
-        </w:rPr>
-      </w:pPr>
-      <w:r>
-        <w:rPr>
-          <w:lang w:val="en-US"/>
-        </w:rPr>
-        <w:t xml:space="preserve">    font-weight: bold;</w:t>
-      </w:r>
-    </w:p>
-    <w:p>
-      <w:pPr>
-        <w:jc w:val="both"/>
+        <w:t>#</w:t>
+      </w:r>
+      <w:proofErr w:type="gramStart"/>
+      <w:r>
         <w:rPr>
           <w:color w:val="7030A0"/>
           <w:lang w:val="en-US"/>
         </w:rPr>
-      </w:pPr>
+        <w:t>principal</w:t>
+      </w:r>
+      <w:proofErr w:type="gramEnd"/>
       <w:r>
         <w:rPr>
           <w:color w:val="7030A0"/>
           <w:lang w:val="en-US"/>
         </w:rPr>
+        <w:t xml:space="preserve"> {</w:t>
+      </w:r>
+    </w:p>
+    <w:p>
+      <w:pPr>
+        <w:jc w:val="both"/>
+        <w:rPr>
+          <w:lang w:val="en-US"/>
+        </w:rPr>
+      </w:pPr>
+      <w:r>
+        <w:rPr>
+          <w:lang w:val="en-US"/>
+        </w:rPr>
+        <w:t xml:space="preserve">    text-align: center;</w:t>
+      </w:r>
+    </w:p>
+    <w:p>
+      <w:pPr>
+        <w:jc w:val="both"/>
+        <w:rPr>
+          <w:lang w:val="en-US"/>
+        </w:rPr>
+      </w:pPr>
+      <w:r>
+        <w:rPr>
+          <w:lang w:val="en-US"/>
+        </w:rPr>
+        <w:t xml:space="preserve">    background-color: </w:t>
+      </w:r>
+      <w:proofErr w:type="spellStart"/>
+      <w:proofErr w:type="gramStart"/>
+      <w:r>
+        <w:rPr>
+          <w:lang w:val="en-US"/>
+        </w:rPr>
+        <w:t>rgb</w:t>
+      </w:r>
+      <w:proofErr w:type="spellEnd"/>
+      <w:r>
+        <w:rPr>
+          <w:lang w:val="en-US"/>
+        </w:rPr>
+        <w:t>(</w:t>
+      </w:r>
+      <w:proofErr w:type="gramEnd"/>
+      <w:r>
+        <w:rPr>
+          <w:lang w:val="en-US"/>
+        </w:rPr>
+        <w:t>255, 255, 255);</w:t>
+      </w:r>
+    </w:p>
+    <w:p>
+      <w:pPr>
+        <w:jc w:val="both"/>
+        <w:rPr>
+          <w:lang w:val="en-US"/>
+        </w:rPr>
+      </w:pPr>
+      <w:r>
+        <w:rPr>
+          <w:lang w:val="en-US"/>
+        </w:rPr>
+        <w:t xml:space="preserve">    font-weight: bold;</w:t>
+      </w:r>
+    </w:p>
+    <w:p>
+      <w:pPr>
+        <w:jc w:val="both"/>
+        <w:rPr>
+          <w:color w:val="7030A0"/>
+          <w:lang w:val="en-US"/>
+        </w:rPr>
+      </w:pPr>
+      <w:r>
+        <w:rPr>
+          <w:color w:val="7030A0"/>
+          <w:lang w:val="en-US"/>
+        </w:rPr>
         <w:t>}</w:t>
       </w:r>
     </w:p>
@@ -21635,6 +21833,7 @@
           <w:lang w:val="en-US"/>
         </w:rPr>
       </w:pPr>
+      <w:proofErr w:type="gramStart"/>
       <w:r>
         <w:rPr>
           <w:color w:val="385623" w:themeColor="accent6" w:themeShade="80"/>
@@ -21651,6 +21850,7 @@
         <w:t>basico</w:t>
       </w:r>
       <w:proofErr w:type="spellEnd"/>
+      <w:proofErr w:type="gramEnd"/>
       <w:r>
         <w:rPr>
           <w:color w:val="385623" w:themeColor="accent6" w:themeShade="80"/>
@@ -21699,11 +21899,19 @@
           <w:color w:val="385623" w:themeColor="accent6" w:themeShade="80"/>
         </w:rPr>
       </w:pPr>
+      <w:proofErr w:type="gramStart"/>
       <w:r>
         <w:rPr>
           <w:color w:val="385623" w:themeColor="accent6" w:themeShade="80"/>
         </w:rPr>
-        <w:t>.destaque {</w:t>
+        <w:t>.destaque</w:t>
+      </w:r>
+      <w:proofErr w:type="gramEnd"/>
+      <w:r>
+        <w:rPr>
+          <w:color w:val="385623" w:themeColor="accent6" w:themeShade="80"/>
+        </w:rPr>
+        <w:t xml:space="preserve"> {</w:t>
       </w:r>
     </w:p>
     <w:p>
@@ -21714,12 +21922,17 @@
         <w:t xml:space="preserve">    background-color: </w:t>
       </w:r>
       <w:proofErr w:type="spellStart"/>
+      <w:proofErr w:type="gramStart"/>
       <w:r>
         <w:t>rgb</w:t>
       </w:r>
       <w:proofErr w:type="spellEnd"/>
       <w:r>
-        <w:t>(231, 214, 114);</w:t>
+        <w:t>(</w:t>
+      </w:r>
+      <w:proofErr w:type="gramEnd"/>
+      <w:r>
+        <w:t>231, 214, 114);</w:t>
       </w:r>
     </w:p>
     <w:p>
@@ -21844,7 +22057,11 @@
         <w:t>CSS</w:t>
       </w:r>
       <w:r>
-        <w:t xml:space="preserve"> é </w:t>
+        <w:t xml:space="preserve"> </w:t>
+      </w:r>
+      <w:proofErr w:type="gramStart"/>
+      <w:r>
+        <w:t xml:space="preserve">é </w:t>
       </w:r>
       <w:r>
         <w:rPr>
@@ -21852,6 +22069,7 @@
         </w:rPr>
         <w:t>.</w:t>
       </w:r>
+      <w:proofErr w:type="gramEnd"/>
     </w:p>
     <w:p>
       <w:pPr>
@@ -22044,6 +22262,7 @@
       <w:r>
         <w:t xml:space="preserve"> usados nas CSS </w:t>
       </w:r>
+      <w:proofErr w:type="gramStart"/>
       <w:r>
         <w:t>são</w:t>
       </w:r>
@@ -22059,7 +22278,15 @@
           <w:b/>
           <w:bCs/>
         </w:rPr>
-        <w:t>::</w:t>
+        <w:t>:</w:t>
+      </w:r>
+      <w:proofErr w:type="gramEnd"/>
+      <w:r>
+        <w:rPr>
+          <w:b/>
+          <w:bCs/>
+        </w:rPr>
+        <w:t>:</w:t>
       </w:r>
       <w:proofErr w:type="spellStart"/>
       <w:r>
@@ -26474,6 +26701,7 @@
         <w:t>shadow</w:t>
       </w:r>
       <w:proofErr w:type="spellEnd"/>
+      <w:proofErr w:type="gramStart"/>
       <w:r>
         <w:rPr>
           <w:b/>
@@ -26483,6 +26711,7 @@
         </w:rPr>
         <w:t>: ;</w:t>
       </w:r>
+      <w:proofErr w:type="gramEnd"/>
     </w:p>
     <w:p>
       <w:pPr>
@@ -26646,6 +26875,7 @@
         <w:t xml:space="preserve">: </w:t>
       </w:r>
       <w:proofErr w:type="spellStart"/>
+      <w:proofErr w:type="gramStart"/>
       <w:r>
         <w:rPr>
           <w:rFonts w:ascii="Consolas" w:eastAsia="Times New Roman" w:hAnsi="Consolas" w:cs="Times New Roman"/>
@@ -26667,6 +26897,7 @@
         </w:rPr>
         <w:t>(</w:t>
       </w:r>
+      <w:proofErr w:type="gramEnd"/>
       <w:r>
         <w:rPr>
           <w:rFonts w:ascii="Consolas" w:eastAsia="Times New Roman" w:hAnsi="Consolas" w:cs="Times New Roman"/>
@@ -26898,6 +27129,7 @@
         <w:t xml:space="preserve"> </w:t>
       </w:r>
       <w:proofErr w:type="spellStart"/>
+      <w:proofErr w:type="gramStart"/>
       <w:r>
         <w:rPr>
           <w:rFonts w:ascii="Consolas" w:eastAsia="Times New Roman" w:hAnsi="Consolas" w:cs="Times New Roman"/>
@@ -26919,6 +27151,7 @@
         </w:rPr>
         <w:t>(</w:t>
       </w:r>
+      <w:proofErr w:type="gramEnd"/>
       <w:r>
         <w:rPr>
           <w:rFonts w:ascii="Consolas" w:eastAsia="Times New Roman" w:hAnsi="Consolas" w:cs="Times New Roman"/>
@@ -27160,6 +27393,7 @@
         <w:t>border-radius</w:t>
       </w:r>
       <w:proofErr w:type="spellEnd"/>
+      <w:proofErr w:type="gramStart"/>
       <w:r>
         <w:rPr>
           <w:b/>
@@ -27169,6 +27403,7 @@
         </w:rPr>
         <w:t>: ;</w:t>
       </w:r>
+      <w:proofErr w:type="gramEnd"/>
     </w:p>
     <w:p>
       <w:pPr>
@@ -27851,6 +28086,7 @@
           <w:lang w:val="en-US" w:eastAsia="pt-BR"/>
         </w:rPr>
       </w:pPr>
+      <w:proofErr w:type="gramStart"/>
       <w:r>
         <w:rPr>
           <w:rFonts w:ascii="Consolas" w:eastAsia="Times New Roman" w:hAnsi="Consolas" w:cs="Times New Roman"/>
@@ -27861,6 +28097,7 @@
         </w:rPr>
         <w:t>:root</w:t>
       </w:r>
+      <w:proofErr w:type="gramEnd"/>
       <w:r>
         <w:rPr>
           <w:rFonts w:ascii="Consolas" w:eastAsia="Times New Roman" w:hAnsi="Consolas" w:cs="Times New Roman"/>
@@ -28835,6 +29072,7 @@
         </w:rPr>
         <w:t xml:space="preserve">: </w:t>
       </w:r>
+      <w:proofErr w:type="gramStart"/>
       <w:r>
         <w:rPr>
           <w:rFonts w:ascii="Consolas" w:eastAsia="Times New Roman" w:hAnsi="Consolas" w:cs="Times New Roman"/>
@@ -28855,6 +29093,7 @@
         </w:rPr>
         <w:t>(</w:t>
       </w:r>
+      <w:proofErr w:type="gramEnd"/>
       <w:r>
         <w:rPr>
           <w:rFonts w:ascii="Consolas" w:eastAsia="Times New Roman" w:hAnsi="Consolas" w:cs="Times New Roman"/>
@@ -28920,6 +29159,7 @@
         </w:rPr>
         <w:t xml:space="preserve">: </w:t>
       </w:r>
+      <w:proofErr w:type="gramStart"/>
       <w:r>
         <w:rPr>
           <w:rFonts w:ascii="Consolas" w:eastAsia="Times New Roman" w:hAnsi="Consolas" w:cs="Times New Roman"/>
@@ -28940,6 +29180,7 @@
         </w:rPr>
         <w:t>(</w:t>
       </w:r>
+      <w:proofErr w:type="gramEnd"/>
       <w:r>
         <w:rPr>
           <w:rFonts w:ascii="Consolas" w:eastAsia="Times New Roman" w:hAnsi="Consolas" w:cs="Times New Roman"/>
@@ -29084,6 +29325,7 @@
         </w:rPr>
         <w:t xml:space="preserve">: </w:t>
       </w:r>
+      <w:proofErr w:type="gramStart"/>
       <w:r>
         <w:rPr>
           <w:rFonts w:ascii="Consolas" w:eastAsia="Times New Roman" w:hAnsi="Consolas" w:cs="Times New Roman"/>
@@ -29104,6 +29346,7 @@
         </w:rPr>
         <w:t>(</w:t>
       </w:r>
+      <w:proofErr w:type="gramEnd"/>
       <w:r>
         <w:rPr>
           <w:rFonts w:ascii="Consolas" w:eastAsia="Times New Roman" w:hAnsi="Consolas" w:cs="Times New Roman"/>
@@ -29320,7 +29563,11 @@
       </w:r>
       <w:proofErr w:type="spellEnd"/>
       <w:r>
-        <w:t xml:space="preserve">. Também usamos a declaração </w:t>
+        <w:t xml:space="preserve">. Também usamos a </w:t>
+      </w:r>
+      <w:proofErr w:type="gramStart"/>
+      <w:r>
+        <w:t xml:space="preserve">declaração </w:t>
       </w:r>
       <w:r>
         <w:t xml:space="preserve"> </w:t>
@@ -29333,6 +29580,7 @@
         <w:t>margin</w:t>
       </w:r>
       <w:proofErr w:type="spellEnd"/>
+      <w:proofErr w:type="gramEnd"/>
       <w:r>
         <w:rPr>
           <w:color w:val="4472C4" w:themeColor="accent1"/>
@@ -29478,7 +29726,11 @@
       </w:r>
       <w:proofErr w:type="spellEnd"/>
       <w:r>
-        <w:t xml:space="preserve"> 8. E também podemos usar a declaração  </w:t>
+        <w:t xml:space="preserve"> 8. E também podemos usar a </w:t>
+      </w:r>
+      <w:proofErr w:type="gramStart"/>
+      <w:r>
+        <w:t xml:space="preserve">declaração  </w:t>
       </w:r>
       <w:proofErr w:type="spellStart"/>
       <w:r>
@@ -29488,6 +29740,7 @@
         <w:t>width</w:t>
       </w:r>
       <w:proofErr w:type="spellEnd"/>
+      <w:proofErr w:type="gramEnd"/>
       <w:r>
         <w:rPr>
           <w:color w:val="4472C4" w:themeColor="accent1"/>
@@ -29527,7 +29780,11 @@
         <w:t xml:space="preserve"> </w:t>
       </w:r>
       <w:r>
-        <w:t xml:space="preserve">usamos a declaração  </w:t>
+        <w:t xml:space="preserve">usamos a </w:t>
+      </w:r>
+      <w:proofErr w:type="gramStart"/>
+      <w:r>
+        <w:t xml:space="preserve">declaração  </w:t>
       </w:r>
       <w:proofErr w:type="spellStart"/>
       <w:r>
@@ -29537,6 +29794,7 @@
         <w:t>margin</w:t>
       </w:r>
       <w:proofErr w:type="spellEnd"/>
+      <w:proofErr w:type="gramEnd"/>
       <w:r>
         <w:rPr>
           <w:color w:val="4472C4" w:themeColor="accent1"/>
@@ -29637,6 +29895,7 @@
         <w:t>width</w:t>
       </w:r>
       <w:proofErr w:type="spellEnd"/>
+      <w:proofErr w:type="gramStart"/>
       <w:r>
         <w:rPr>
           <w:color w:val="4472C4" w:themeColor="accent1"/>
@@ -29655,6 +29914,7 @@
         </w:rPr>
         <w:t>;</w:t>
       </w:r>
+      <w:proofErr w:type="gramEnd"/>
       <w:r>
         <w:rPr>
           <w:color w:val="ED7D31" w:themeColor="accent2"/>
@@ -29804,7 +30064,27 @@
           <w:szCs w:val="21"/>
           <w:lang w:val="en-US" w:eastAsia="pt-BR"/>
         </w:rPr>
-        <w:t>59%</w:t>
+        <w:t>5</w:t>
+      </w:r>
+      <w:r>
+        <w:rPr>
+          <w:rFonts w:ascii="Consolas" w:eastAsia="Times New Roman" w:hAnsi="Consolas" w:cs="Times New Roman"/>
+          <w:color w:val="B5CEA8"/>
+          <w:sz w:val="21"/>
+          <w:szCs w:val="21"/>
+          <w:lang w:val="en-US" w:eastAsia="pt-BR"/>
+        </w:rPr>
+        <w:t>0</w:t>
+      </w:r>
+      <w:r>
+        <w:rPr>
+          <w:rFonts w:ascii="Consolas" w:eastAsia="Times New Roman" w:hAnsi="Consolas" w:cs="Times New Roman"/>
+          <w:color w:val="B5CEA8"/>
+          <w:sz w:val="21"/>
+          <w:szCs w:val="21"/>
+          <w:lang w:val="en-US" w:eastAsia="pt-BR"/>
+        </w:rPr>
+        <w:t>%</w:t>
       </w:r>
       <w:r>
         <w:rPr>
@@ -29928,49 +30208,55 @@
           <w:lang w:val="en-US" w:eastAsia="pt-BR"/>
         </w:rPr>
       </w:pPr>
-      <w:proofErr w:type="spellStart"/>
-      <w:r>
-        <w:rPr>
-          <w:rFonts w:ascii="Consolas" w:eastAsia="Times New Roman" w:hAnsi="Consolas" w:cs="Times New Roman"/>
-          <w:color w:val="D7BA7D"/>
-          <w:sz w:val="21"/>
-          <w:szCs w:val="21"/>
-          <w:lang w:val="en-US" w:eastAsia="pt-BR"/>
-        </w:rPr>
-        <w:t>div.video</w:t>
-      </w:r>
-      <w:proofErr w:type="spellEnd"/>
-      <w:r>
-        <w:rPr>
-          <w:rFonts w:ascii="Consolas" w:eastAsia="Times New Roman" w:hAnsi="Consolas" w:cs="Times New Roman"/>
-          <w:color w:val="D4D4D4"/>
-          <w:sz w:val="21"/>
-          <w:szCs w:val="21"/>
-          <w:lang w:val="en-US" w:eastAsia="pt-BR"/>
-        </w:rPr>
-        <w:t xml:space="preserve"> &gt; </w:t>
-      </w:r>
-      <w:proofErr w:type="spellStart"/>
-      <w:r>
-        <w:rPr>
-          <w:rFonts w:ascii="Consolas" w:eastAsia="Times New Roman" w:hAnsi="Consolas" w:cs="Times New Roman"/>
-          <w:color w:val="D7BA7D"/>
-          <w:sz w:val="21"/>
-          <w:szCs w:val="21"/>
-          <w:lang w:val="en-US" w:eastAsia="pt-BR"/>
-        </w:rPr>
-        <w:t>iframe</w:t>
-      </w:r>
-      <w:proofErr w:type="spellEnd"/>
-      <w:r>
-        <w:rPr>
-          <w:rFonts w:ascii="Consolas" w:eastAsia="Times New Roman" w:hAnsi="Consolas" w:cs="Times New Roman"/>
-          <w:color w:val="D4D4D4"/>
-          <w:sz w:val="21"/>
-          <w:szCs w:val="21"/>
-          <w:lang w:val="en-US" w:eastAsia="pt-BR"/>
-        </w:rPr>
-        <w:t>{</w:t>
+      <w:r>
+        <w:rPr>
+          <w:rFonts w:ascii="Consolas" w:eastAsia="Times New Roman" w:hAnsi="Consolas" w:cs="Times New Roman"/>
+          <w:color w:val="9CDCFE"/>
+          <w:sz w:val="21"/>
+          <w:szCs w:val="21"/>
+          <w:lang w:val="en-US" w:eastAsia="pt-BR"/>
+        </w:rPr>
+        <w:t xml:space="preserve">    </w:t>
+      </w:r>
+      <w:r>
+        <w:rPr>
+          <w:rFonts w:ascii="Consolas" w:eastAsia="Times New Roman" w:hAnsi="Consolas" w:cs="Times New Roman"/>
+          <w:color w:val="9CDCFE"/>
+          <w:sz w:val="21"/>
+          <w:szCs w:val="21"/>
+          <w:lang w:val="en-US" w:eastAsia="pt-BR"/>
+        </w:rPr>
+        <w:t>position</w:t>
+      </w:r>
+      <w:r>
+        <w:rPr>
+          <w:rFonts w:ascii="Consolas" w:eastAsia="Times New Roman" w:hAnsi="Consolas" w:cs="Times New Roman"/>
+          <w:color w:val="D4D4D4"/>
+          <w:sz w:val="21"/>
+          <w:szCs w:val="21"/>
+          <w:lang w:val="en-US" w:eastAsia="pt-BR"/>
+        </w:rPr>
+        <w:t xml:space="preserve">: </w:t>
+      </w:r>
+      <w:r>
+        <w:rPr>
+          <w:rFonts w:ascii="Consolas" w:eastAsia="Times New Roman" w:hAnsi="Consolas" w:cs="Times New Roman"/>
+          <w:color w:val="CE9178"/>
+          <w:sz w:val="21"/>
+          <w:szCs w:val="21"/>
+          <w:lang w:val="en-US" w:eastAsia="pt-BR"/>
+        </w:rPr>
+        <w:t>absolute</w:t>
+      </w:r>
+      <w:r>
+        <w:rPr>
+          <w:rFonts w:ascii="Consolas" w:eastAsia="Times New Roman" w:hAnsi="Consolas" w:cs="Times New Roman"/>
+          <w:color w:val="D4D4D4"/>
+          <w:sz w:val="21"/>
+          <w:szCs w:val="21"/>
+          <w:lang w:val="en-US" w:eastAsia="pt-BR"/>
+        </w:rPr>
+        <w:t>;</w:t>
       </w:r>
     </w:p>
     <w:p>
@@ -30003,7 +30289,7 @@
           <w:szCs w:val="21"/>
           <w:lang w:val="en-US" w:eastAsia="pt-BR"/>
         </w:rPr>
-        <w:t>position</w:t>
+        <w:t>width</w:t>
       </w:r>
       <w:r>
         <w:rPr>
@@ -30018,12 +30304,12 @@
       <w:r>
         <w:rPr>
           <w:rFonts w:ascii="Consolas" w:eastAsia="Times New Roman" w:hAnsi="Consolas" w:cs="Times New Roman"/>
-          <w:color w:val="CE9178"/>
-          <w:sz w:val="21"/>
-          <w:szCs w:val="21"/>
-          <w:lang w:val="en-US" w:eastAsia="pt-BR"/>
-        </w:rPr>
-        <w:t>absolute</w:t>
+          <w:color w:val="B5CEA8"/>
+          <w:sz w:val="21"/>
+          <w:szCs w:val="21"/>
+          <w:lang w:val="en-US" w:eastAsia="pt-BR"/>
+        </w:rPr>
+        <w:t>90%</w:t>
       </w:r>
       <w:r>
         <w:rPr>
@@ -30045,7 +30331,7 @@
           <w:color w:val="D4D4D4"/>
           <w:sz w:val="21"/>
           <w:szCs w:val="21"/>
-          <w:lang w:eastAsia="pt-BR"/>
+          <w:lang w:val="en-US" w:eastAsia="pt-BR"/>
         </w:rPr>
       </w:pPr>
       <w:r>
@@ -30064,17 +30350,17 @@
           <w:color w:val="9CDCFE"/>
           <w:sz w:val="21"/>
           <w:szCs w:val="21"/>
-          <w:lang w:eastAsia="pt-BR"/>
-        </w:rPr>
-        <w:t>top</w:t>
-      </w:r>
-      <w:r>
-        <w:rPr>
-          <w:rFonts w:ascii="Consolas" w:eastAsia="Times New Roman" w:hAnsi="Consolas" w:cs="Times New Roman"/>
-          <w:color w:val="D4D4D4"/>
-          <w:sz w:val="21"/>
-          <w:szCs w:val="21"/>
-          <w:lang w:eastAsia="pt-BR"/>
+          <w:lang w:val="en-US" w:eastAsia="pt-BR"/>
+        </w:rPr>
+        <w:t>height</w:t>
+      </w:r>
+      <w:r>
+        <w:rPr>
+          <w:rFonts w:ascii="Consolas" w:eastAsia="Times New Roman" w:hAnsi="Consolas" w:cs="Times New Roman"/>
+          <w:color w:val="D4D4D4"/>
+          <w:sz w:val="21"/>
+          <w:szCs w:val="21"/>
+          <w:lang w:val="en-US" w:eastAsia="pt-BR"/>
         </w:rPr>
         <w:t xml:space="preserve">: </w:t>
       </w:r>
@@ -30084,17 +30370,17 @@
           <w:color w:val="B5CEA8"/>
           <w:sz w:val="21"/>
           <w:szCs w:val="21"/>
-          <w:lang w:eastAsia="pt-BR"/>
-        </w:rPr>
-        <w:t>5%</w:t>
-      </w:r>
-      <w:r>
-        <w:rPr>
-          <w:rFonts w:ascii="Consolas" w:eastAsia="Times New Roman" w:hAnsi="Consolas" w:cs="Times New Roman"/>
-          <w:color w:val="D4D4D4"/>
-          <w:sz w:val="21"/>
-          <w:szCs w:val="21"/>
-          <w:lang w:eastAsia="pt-BR"/>
+          <w:lang w:val="en-US" w:eastAsia="pt-BR"/>
+        </w:rPr>
+        <w:t>90%</w:t>
+      </w:r>
+      <w:r>
+        <w:rPr>
+          <w:rFonts w:ascii="Consolas" w:eastAsia="Times New Roman" w:hAnsi="Consolas" w:cs="Times New Roman"/>
+          <w:color w:val="D4D4D4"/>
+          <w:sz w:val="21"/>
+          <w:szCs w:val="21"/>
+          <w:lang w:val="en-US" w:eastAsia="pt-BR"/>
         </w:rPr>
         <w:t>;</w:t>
       </w:r>
@@ -30108,38 +30394,36 @@
           <w:color w:val="D4D4D4"/>
           <w:sz w:val="21"/>
           <w:szCs w:val="21"/>
-          <w:lang w:eastAsia="pt-BR"/>
-        </w:rPr>
-      </w:pPr>
-      <w:r>
-        <w:rPr>
-          <w:rFonts w:ascii="Consolas" w:eastAsia="Times New Roman" w:hAnsi="Consolas" w:cs="Times New Roman"/>
-          <w:color w:val="D4D4D4"/>
-          <w:sz w:val="21"/>
-          <w:szCs w:val="21"/>
-          <w:lang w:eastAsia="pt-BR"/>
+          <w:lang w:val="en-US" w:eastAsia="pt-BR"/>
+        </w:rPr>
+      </w:pPr>
+      <w:r>
+        <w:rPr>
+          <w:rFonts w:ascii="Consolas" w:eastAsia="Times New Roman" w:hAnsi="Consolas" w:cs="Times New Roman"/>
+          <w:color w:val="D4D4D4"/>
+          <w:sz w:val="21"/>
+          <w:szCs w:val="21"/>
+          <w:lang w:val="en-US" w:eastAsia="pt-BR"/>
         </w:rPr>
         <w:t xml:space="preserve">    </w:t>
       </w:r>
-      <w:proofErr w:type="spellStart"/>
       <w:r>
         <w:rPr>
           <w:rFonts w:ascii="Consolas" w:eastAsia="Times New Roman" w:hAnsi="Consolas" w:cs="Times New Roman"/>
           <w:color w:val="9CDCFE"/>
           <w:sz w:val="21"/>
           <w:szCs w:val="21"/>
-          <w:lang w:eastAsia="pt-BR"/>
-        </w:rPr>
-        <w:t>left</w:t>
-      </w:r>
-      <w:proofErr w:type="spellEnd"/>
-      <w:r>
-        <w:rPr>
-          <w:rFonts w:ascii="Consolas" w:eastAsia="Times New Roman" w:hAnsi="Consolas" w:cs="Times New Roman"/>
-          <w:color w:val="D4D4D4"/>
-          <w:sz w:val="21"/>
-          <w:szCs w:val="21"/>
-          <w:lang w:eastAsia="pt-BR"/>
+          <w:lang w:val="en-US" w:eastAsia="pt-BR"/>
+        </w:rPr>
+        <w:t>top</w:t>
+      </w:r>
+      <w:r>
+        <w:rPr>
+          <w:rFonts w:ascii="Consolas" w:eastAsia="Times New Roman" w:hAnsi="Consolas" w:cs="Times New Roman"/>
+          <w:color w:val="D4D4D4"/>
+          <w:sz w:val="21"/>
+          <w:szCs w:val="21"/>
+          <w:lang w:val="en-US" w:eastAsia="pt-BR"/>
         </w:rPr>
         <w:t xml:space="preserve">: </w:t>
       </w:r>
@@ -30149,17 +30433,17 @@
           <w:color w:val="B5CEA8"/>
           <w:sz w:val="21"/>
           <w:szCs w:val="21"/>
-          <w:lang w:eastAsia="pt-BR"/>
-        </w:rPr>
-        <w:t>5%</w:t>
-      </w:r>
-      <w:r>
-        <w:rPr>
-          <w:rFonts w:ascii="Consolas" w:eastAsia="Times New Roman" w:hAnsi="Consolas" w:cs="Times New Roman"/>
-          <w:color w:val="D4D4D4"/>
-          <w:sz w:val="21"/>
-          <w:szCs w:val="21"/>
-          <w:lang w:eastAsia="pt-BR"/>
+          <w:lang w:val="en-US" w:eastAsia="pt-BR"/>
+        </w:rPr>
+        <w:t>50%</w:t>
+      </w:r>
+      <w:r>
+        <w:rPr>
+          <w:rFonts w:ascii="Consolas" w:eastAsia="Times New Roman" w:hAnsi="Consolas" w:cs="Times New Roman"/>
+          <w:color w:val="D4D4D4"/>
+          <w:sz w:val="21"/>
+          <w:szCs w:val="21"/>
+          <w:lang w:val="en-US" w:eastAsia="pt-BR"/>
         </w:rPr>
         <w:t>;</w:t>
       </w:r>
@@ -30182,41 +30466,41 @@
           <w:color w:val="D4D4D4"/>
           <w:sz w:val="21"/>
           <w:szCs w:val="21"/>
+          <w:lang w:val="en-US" w:eastAsia="pt-BR"/>
+        </w:rPr>
+        <w:t xml:space="preserve">    </w:t>
+      </w:r>
+      <w:proofErr w:type="spellStart"/>
+      <w:r>
+        <w:rPr>
+          <w:rFonts w:ascii="Consolas" w:eastAsia="Times New Roman" w:hAnsi="Consolas" w:cs="Times New Roman"/>
+          <w:color w:val="9CDCFE"/>
+          <w:sz w:val="21"/>
+          <w:szCs w:val="21"/>
           <w:lang w:eastAsia="pt-BR"/>
         </w:rPr>
-        <w:t xml:space="preserve">    </w:t>
-      </w:r>
-      <w:proofErr w:type="spellStart"/>
-      <w:r>
-        <w:rPr>
-          <w:rFonts w:ascii="Consolas" w:eastAsia="Times New Roman" w:hAnsi="Consolas" w:cs="Times New Roman"/>
-          <w:color w:val="9CDCFE"/>
+        <w:t>left</w:t>
+      </w:r>
+      <w:proofErr w:type="spellEnd"/>
+      <w:r>
+        <w:rPr>
+          <w:rFonts w:ascii="Consolas" w:eastAsia="Times New Roman" w:hAnsi="Consolas" w:cs="Times New Roman"/>
+          <w:color w:val="D4D4D4"/>
           <w:sz w:val="21"/>
           <w:szCs w:val="21"/>
           <w:lang w:eastAsia="pt-BR"/>
         </w:rPr>
-        <w:t>width</w:t>
-      </w:r>
-      <w:proofErr w:type="spellEnd"/>
-      <w:r>
-        <w:rPr>
-          <w:rFonts w:ascii="Consolas" w:eastAsia="Times New Roman" w:hAnsi="Consolas" w:cs="Times New Roman"/>
-          <w:color w:val="D4D4D4"/>
+        <w:t xml:space="preserve">: </w:t>
+      </w:r>
+      <w:r>
+        <w:rPr>
+          <w:rFonts w:ascii="Consolas" w:eastAsia="Times New Roman" w:hAnsi="Consolas" w:cs="Times New Roman"/>
+          <w:color w:val="B5CEA8"/>
           <w:sz w:val="21"/>
           <w:szCs w:val="21"/>
           <w:lang w:eastAsia="pt-BR"/>
         </w:rPr>
-        <w:t xml:space="preserve">: </w:t>
-      </w:r>
-      <w:r>
-        <w:rPr>
-          <w:rFonts w:ascii="Consolas" w:eastAsia="Times New Roman" w:hAnsi="Consolas" w:cs="Times New Roman"/>
-          <w:color w:val="B5CEA8"/>
-          <w:sz w:val="21"/>
-          <w:szCs w:val="21"/>
-          <w:lang w:eastAsia="pt-BR"/>
-        </w:rPr>
-        <w:t>90%</w:t>
+        <w:t>50%</w:t>
       </w:r>
       <w:r>
         <w:rPr>
@@ -30260,7 +30544,7 @@
           <w:szCs w:val="21"/>
           <w:lang w:eastAsia="pt-BR"/>
         </w:rPr>
-        <w:t>height</w:t>
+        <w:t>transform</w:t>
       </w:r>
       <w:proofErr w:type="spellEnd"/>
       <w:r>
@@ -30273,6 +30557,30 @@
         </w:rPr>
         <w:t xml:space="preserve">: </w:t>
       </w:r>
+      <w:proofErr w:type="spellStart"/>
+      <w:proofErr w:type="gramStart"/>
+      <w:r>
+        <w:rPr>
+          <w:rFonts w:ascii="Consolas" w:eastAsia="Times New Roman" w:hAnsi="Consolas" w:cs="Times New Roman"/>
+          <w:color w:val="DCDCAA"/>
+          <w:sz w:val="21"/>
+          <w:szCs w:val="21"/>
+          <w:lang w:eastAsia="pt-BR"/>
+        </w:rPr>
+        <w:t>translate</w:t>
+      </w:r>
+      <w:proofErr w:type="spellEnd"/>
+      <w:r>
+        <w:rPr>
+          <w:rFonts w:ascii="Consolas" w:eastAsia="Times New Roman" w:hAnsi="Consolas" w:cs="Times New Roman"/>
+          <w:color w:val="D4D4D4"/>
+          <w:sz w:val="21"/>
+          <w:szCs w:val="21"/>
+          <w:lang w:eastAsia="pt-BR"/>
+        </w:rPr>
+        <w:t>(</w:t>
+      </w:r>
+      <w:proofErr w:type="gramEnd"/>
       <w:r>
         <w:rPr>
           <w:rFonts w:ascii="Consolas" w:eastAsia="Times New Roman" w:hAnsi="Consolas" w:cs="Times New Roman"/>
@@ -30281,7 +30589,7 @@
           <w:szCs w:val="21"/>
           <w:lang w:eastAsia="pt-BR"/>
         </w:rPr>
-        <w:t>90%</w:t>
+        <w:t>-50%</w:t>
       </w:r>
       <w:r>
         <w:rPr>
@@ -30291,7 +30599,27 @@
           <w:szCs w:val="21"/>
           <w:lang w:eastAsia="pt-BR"/>
         </w:rPr>
-        <w:t>;</w:t>
+        <w:t xml:space="preserve">, </w:t>
+      </w:r>
+      <w:r>
+        <w:rPr>
+          <w:rFonts w:ascii="Consolas" w:eastAsia="Times New Roman" w:hAnsi="Consolas" w:cs="Times New Roman"/>
+          <w:color w:val="B5CEA8"/>
+          <w:sz w:val="21"/>
+          <w:szCs w:val="21"/>
+          <w:lang w:eastAsia="pt-BR"/>
+        </w:rPr>
+        <w:t>-50%</w:t>
+      </w:r>
+      <w:r>
+        <w:rPr>
+          <w:rFonts w:ascii="Consolas" w:eastAsia="Times New Roman" w:hAnsi="Consolas" w:cs="Times New Roman"/>
+          <w:color w:val="D4D4D4"/>
+          <w:sz w:val="21"/>
+          <w:szCs w:val="21"/>
+          <w:lang w:eastAsia="pt-BR"/>
+        </w:rPr>
+        <w:t>);</w:t>
       </w:r>
     </w:p>
     <w:p>
@@ -30351,6 +30679,9 @@
       <w:r>
         <w:t xml:space="preserve">: </w:t>
       </w:r>
+      <w:r>
+        <w:t>2em</w:t>
+      </w:r>
     </w:p>
     <w:p>
       <w:pPr>
@@ -30421,6 +30752,7 @@
         <w:t xml:space="preserve"> </w:t>
       </w:r>
       <w:proofErr w:type="spellStart"/>
+      <w:proofErr w:type="gramStart"/>
       <w:r>
         <w:rPr>
           <w:color w:val="70AD47" w:themeColor="accent6"/>
@@ -30434,6 +30766,7 @@
         </w:rPr>
         <w:t>(</w:t>
       </w:r>
+      <w:proofErr w:type="gramEnd"/>
       <w:r>
         <w:rPr>
           <w:color w:val="ED7D31" w:themeColor="accent2"/>
@@ -30762,7 +31095,29 @@
           <w:szCs w:val="21"/>
           <w:lang w:eastAsia="pt-BR"/>
         </w:rPr>
-        <w:t>/*Altera o tamanho*/</w:t>
+        <w:t>/*</w:t>
+      </w:r>
+      <w:proofErr w:type="gramStart"/>
+      <w:r>
+        <w:rPr>
+          <w:rFonts w:ascii="Consolas" w:eastAsia="Times New Roman" w:hAnsi="Consolas" w:cs="Times New Roman"/>
+          <w:color w:val="6A9955"/>
+          <w:sz w:val="21"/>
+          <w:szCs w:val="21"/>
+          <w:lang w:eastAsia="pt-BR"/>
+        </w:rPr>
+        <w:t>Altera</w:t>
+      </w:r>
+      <w:proofErr w:type="gramEnd"/>
+      <w:r>
+        <w:rPr>
+          <w:rFonts w:ascii="Consolas" w:eastAsia="Times New Roman" w:hAnsi="Consolas" w:cs="Times New Roman"/>
+          <w:color w:val="6A9955"/>
+          <w:sz w:val="21"/>
+          <w:szCs w:val="21"/>
+          <w:lang w:eastAsia="pt-BR"/>
+        </w:rPr>
+        <w:t xml:space="preserve"> o tamanho*/</w:t>
       </w:r>
     </w:p>
     <w:p>
@@ -30859,8 +31214,9 @@
           <w:szCs w:val="21"/>
           <w:lang w:eastAsia="pt-BR"/>
         </w:rPr>
-        <w:t>/*F</w:t>
-      </w:r>
+        <w:t>/*</w:t>
+      </w:r>
+      <w:proofErr w:type="gramStart"/>
       <w:r>
         <w:rPr>
           <w:rFonts w:ascii="Consolas" w:eastAsia="Times New Roman" w:hAnsi="Consolas" w:cs="Times New Roman"/>
@@ -30869,8 +31225,19 @@
           <w:szCs w:val="21"/>
           <w:lang w:eastAsia="pt-BR"/>
         </w:rPr>
+        <w:t>F</w:t>
+      </w:r>
+      <w:r>
+        <w:rPr>
+          <w:rFonts w:ascii="Consolas" w:eastAsia="Times New Roman" w:hAnsi="Consolas" w:cs="Times New Roman"/>
+          <w:color w:val="6A9955"/>
+          <w:sz w:val="21"/>
+          <w:szCs w:val="21"/>
+          <w:lang w:eastAsia="pt-BR"/>
+        </w:rPr>
         <w:t>az</w:t>
       </w:r>
+      <w:proofErr w:type="gramEnd"/>
       <w:r>
         <w:rPr>
           <w:rFonts w:ascii="Consolas" w:eastAsia="Times New Roman" w:hAnsi="Consolas" w:cs="Times New Roman"/>
@@ -31234,6 +31601,7 @@
         </w:rPr>
         <w:t xml:space="preserve">: </w:t>
       </w:r>
+      <w:proofErr w:type="gramStart"/>
       <w:r>
         <w:rPr>
           <w:rFonts w:ascii="Consolas" w:eastAsia="Times New Roman" w:hAnsi="Consolas" w:cs="Times New Roman"/>
@@ -31244,6 +31612,7 @@
         </w:rPr>
         <w:t>center</w:t>
       </w:r>
+      <w:proofErr w:type="gramEnd"/>
       <w:r>
         <w:rPr>
           <w:rFonts w:ascii="Consolas" w:eastAsia="Times New Roman" w:hAnsi="Consolas" w:cs="Times New Roman"/>
@@ -31843,7 +32212,29 @@
           <w:szCs w:val="21"/>
           <w:lang w:eastAsia="pt-BR"/>
         </w:rPr>
-        <w:t xml:space="preserve">/*Faz com que a imagem seja mostrada </w:t>
+        <w:t>/*</w:t>
+      </w:r>
+      <w:proofErr w:type="gramStart"/>
+      <w:r>
+        <w:rPr>
+          <w:rFonts w:ascii="Consolas" w:eastAsia="Times New Roman" w:hAnsi="Consolas" w:cs="Times New Roman"/>
+          <w:color w:val="6A9955"/>
+          <w:sz w:val="21"/>
+          <w:szCs w:val="21"/>
+          <w:lang w:eastAsia="pt-BR"/>
+        </w:rPr>
+        <w:t>Faz</w:t>
+      </w:r>
+      <w:proofErr w:type="gramEnd"/>
+      <w:r>
+        <w:rPr>
+          <w:rFonts w:ascii="Consolas" w:eastAsia="Times New Roman" w:hAnsi="Consolas" w:cs="Times New Roman"/>
+          <w:color w:val="6A9955"/>
+          <w:sz w:val="21"/>
+          <w:szCs w:val="21"/>
+          <w:lang w:eastAsia="pt-BR"/>
+        </w:rPr>
+        <w:t xml:space="preserve"> com que a imagem seja mostrada </w:t>
       </w:r>
       <w:r>
         <w:rPr>
@@ -31950,7 +32341,29 @@
           <w:szCs w:val="21"/>
           <w:lang w:eastAsia="pt-BR"/>
         </w:rPr>
-        <w:t>/*Deixa o plano de fundo fixo*/</w:t>
+        <w:t>/*</w:t>
+      </w:r>
+      <w:proofErr w:type="gramStart"/>
+      <w:r>
+        <w:rPr>
+          <w:rFonts w:ascii="Consolas" w:eastAsia="Times New Roman" w:hAnsi="Consolas" w:cs="Times New Roman"/>
+          <w:color w:val="6A9955"/>
+          <w:sz w:val="21"/>
+          <w:szCs w:val="21"/>
+          <w:lang w:eastAsia="pt-BR"/>
+        </w:rPr>
+        <w:t>Deixa</w:t>
+      </w:r>
+      <w:proofErr w:type="gramEnd"/>
+      <w:r>
+        <w:rPr>
+          <w:rFonts w:ascii="Consolas" w:eastAsia="Times New Roman" w:hAnsi="Consolas" w:cs="Times New Roman"/>
+          <w:color w:val="6A9955"/>
+          <w:sz w:val="21"/>
+          <w:szCs w:val="21"/>
+          <w:lang w:eastAsia="pt-BR"/>
+        </w:rPr>
+        <w:t xml:space="preserve"> o plano de fundo fixo*/</w:t>
       </w:r>
     </w:p>
     <w:p>
@@ -32253,6 +32666,7 @@
         </w:rPr>
         <w:t>background</w:t>
       </w:r>
+      <w:proofErr w:type="gramStart"/>
       <w:r>
         <w:rPr>
           <w:rFonts w:ascii="Consolas" w:eastAsia="Times New Roman" w:hAnsi="Consolas" w:cs="Times New Roman"/>
@@ -32270,9 +32684,9 @@
           <w:szCs w:val="21"/>
           <w:lang w:eastAsia="pt-BR"/>
         </w:rPr>
-        <w:t xml:space="preserve">; onde a </w:t>
-      </w:r>
-      <w:proofErr w:type="spellStart"/>
+        <w:t>;</w:t>
+      </w:r>
+      <w:proofErr w:type="gramEnd"/>
       <w:r>
         <w:rPr>
           <w:rFonts w:ascii="Consolas" w:eastAsia="Times New Roman" w:hAnsi="Consolas" w:cs="Times New Roman"/>
@@ -32280,6 +32694,16 @@
           <w:szCs w:val="21"/>
           <w:lang w:eastAsia="pt-BR"/>
         </w:rPr>
+        <w:t xml:space="preserve"> onde a </w:t>
+      </w:r>
+      <w:proofErr w:type="spellStart"/>
+      <w:r>
+        <w:rPr>
+          <w:rFonts w:ascii="Consolas" w:eastAsia="Times New Roman" w:hAnsi="Consolas" w:cs="Times New Roman"/>
+          <w:sz w:val="21"/>
+          <w:szCs w:val="21"/>
+          <w:lang w:eastAsia="pt-BR"/>
+        </w:rPr>
         <w:t>sequencia</w:t>
       </w:r>
       <w:proofErr w:type="spellEnd"/>
@@ -32452,7 +32876,31 @@
           <w:szCs w:val="21"/>
           <w:lang w:eastAsia="pt-BR"/>
         </w:rPr>
-        <w:t xml:space="preserve"> está na regra mas ainda não está funcionando</w:t>
+        <w:t xml:space="preserve"> está na </w:t>
+      </w:r>
+      <w:proofErr w:type="gramStart"/>
+      <w:r>
+        <w:rPr>
+          <w:rFonts w:ascii="Consolas" w:eastAsia="Times New Roman" w:hAnsi="Consolas" w:cs="Times New Roman"/>
+          <w:b/>
+          <w:bCs/>
+          <w:sz w:val="21"/>
+          <w:szCs w:val="21"/>
+          <w:lang w:eastAsia="pt-BR"/>
+        </w:rPr>
+        <w:t>regra</w:t>
+      </w:r>
+      <w:proofErr w:type="gramEnd"/>
+      <w:r>
+        <w:rPr>
+          <w:rFonts w:ascii="Consolas" w:eastAsia="Times New Roman" w:hAnsi="Consolas" w:cs="Times New Roman"/>
+          <w:b/>
+          <w:bCs/>
+          <w:sz w:val="21"/>
+          <w:szCs w:val="21"/>
+          <w:lang w:eastAsia="pt-BR"/>
+        </w:rPr>
+        <w:t xml:space="preserve"> mas ainda não está funcionando</w:t>
       </w:r>
       <w:r>
         <w:rPr>
@@ -33220,6 +33668,7 @@
         <w:t xml:space="preserve"> </w:t>
       </w:r>
       <w:proofErr w:type="spellStart"/>
+      <w:proofErr w:type="gramStart"/>
       <w:r>
         <w:rPr>
           <w:rFonts w:ascii="Consolas" w:eastAsia="Times New Roman" w:hAnsi="Consolas" w:cs="Times New Roman"/>
@@ -33241,6 +33690,7 @@
         </w:rPr>
         <w:t>(</w:t>
       </w:r>
+      <w:proofErr w:type="gramEnd"/>
       <w:r>
         <w:rPr>
           <w:rFonts w:ascii="Consolas" w:eastAsia="Times New Roman" w:hAnsi="Consolas" w:cs="Times New Roman"/>
@@ -33396,8 +33846,20 @@
           <w:szCs w:val="21"/>
           <w:lang w:val="en-US" w:eastAsia="pt-BR"/>
         </w:rPr>
-        <w:t>#container</w:t>
-      </w:r>
+        <w:t>#</w:t>
+      </w:r>
+      <w:proofErr w:type="gramStart"/>
+      <w:r>
+        <w:rPr>
+          <w:rFonts w:ascii="Consolas" w:eastAsia="Times New Roman" w:hAnsi="Consolas" w:cs="Times New Roman"/>
+          <w:color w:val="D7BA7D"/>
+          <w:sz w:val="21"/>
+          <w:szCs w:val="21"/>
+          <w:lang w:val="en-US" w:eastAsia="pt-BR"/>
+        </w:rPr>
+        <w:t>container</w:t>
+      </w:r>
+      <w:proofErr w:type="gramEnd"/>
       <w:r>
         <w:rPr>
           <w:rFonts w:ascii="Consolas" w:eastAsia="Times New Roman" w:hAnsi="Consolas" w:cs="Times New Roman"/>
@@ -33895,8 +34357,20 @@
           <w:szCs w:val="21"/>
           <w:lang w:val="en-US" w:eastAsia="pt-BR"/>
         </w:rPr>
-        <w:t>#conteudo</w:t>
-      </w:r>
+        <w:t>#</w:t>
+      </w:r>
+      <w:proofErr w:type="gramStart"/>
+      <w:r>
+        <w:rPr>
+          <w:rFonts w:ascii="Consolas" w:eastAsia="Times New Roman" w:hAnsi="Consolas" w:cs="Times New Roman"/>
+          <w:color w:val="D7BA7D"/>
+          <w:sz w:val="21"/>
+          <w:szCs w:val="21"/>
+          <w:lang w:val="en-US" w:eastAsia="pt-BR"/>
+        </w:rPr>
+        <w:t>conteudo</w:t>
+      </w:r>
+      <w:proofErr w:type="gramEnd"/>
       <w:r>
         <w:rPr>
           <w:rFonts w:ascii="Consolas" w:eastAsia="Times New Roman" w:hAnsi="Consolas" w:cs="Times New Roman"/>
@@ -34523,6 +34997,7 @@
         </w:rPr>
         <w:t xml:space="preserve">: </w:t>
       </w:r>
+      <w:proofErr w:type="gramStart"/>
       <w:r>
         <w:rPr>
           <w:rFonts w:ascii="Consolas" w:eastAsia="Times New Roman" w:hAnsi="Consolas" w:cs="Times New Roman"/>
@@ -34543,6 +35018,7 @@
         </w:rPr>
         <w:t>(</w:t>
       </w:r>
+      <w:proofErr w:type="gramEnd"/>
       <w:r>
         <w:rPr>
           <w:rFonts w:ascii="Consolas" w:eastAsia="Times New Roman" w:hAnsi="Consolas" w:cs="Times New Roman"/>
@@ -35481,51 +35957,45 @@
       <w:pPr>
         <w:jc w:val="both"/>
       </w:pPr>
+      <w:proofErr w:type="gramStart"/>
       <w:r>
         <w:rPr>
           <w:i/>
           <w:iCs/>
         </w:rPr>
-        <w:t xml:space="preserve">&lt;!-- </w:t>
-      </w:r>
+        <w:t>&lt;!--</w:t>
+      </w:r>
+      <w:proofErr w:type="gramEnd"/>
       <w:r>
         <w:rPr>
           <w:i/>
           <w:iCs/>
         </w:rPr>
-        <w:t xml:space="preserve">       </w:t>
+        <w:t xml:space="preserve"> </w:t>
       </w:r>
       <w:r>
         <w:rPr>
           <w:i/>
           <w:iCs/>
         </w:rPr>
-        <w:t>--</w:t>
+        <w:t xml:space="preserve">       </w:t>
       </w:r>
       <w:r>
         <w:rPr>
           <w:i/>
           <w:iCs/>
         </w:rPr>
-        <w:t xml:space="preserve">&gt; </w:t>
-      </w:r>
-      <w:r>
-        <w:t>: Cria comentários.</w:t>
-      </w:r>
-    </w:p>
-    <w:p>
-      <w:pPr>
-        <w:jc w:val="both"/>
-      </w:pPr>
+        <w:t>--</w:t>
+      </w:r>
       <w:r>
         <w:rPr>
           <w:i/>
           <w:iCs/>
         </w:rPr>
-        <w:t>&lt;h1&gt; &lt;/h1&gt; ao &lt;h6&gt; &lt;/h6&gt;:</w:t>
-      </w:r>
-      <w:r>
-        <w:t xml:space="preserve"> Coloca títulos na página sendo que h1 é o primeiro da hierarquia de títulos.</w:t>
+        <w:t xml:space="preserve">&gt; </w:t>
+      </w:r>
+      <w:r>
+        <w:t>: Cria comentários.</w:t>
       </w:r>
     </w:p>
     <w:p>
@@ -35537,10 +36007,10 @@
           <w:i/>
           <w:iCs/>
         </w:rPr>
-        <w:t>&lt;p&gt; &lt;/p&gt;:</w:t>
-      </w:r>
-      <w:r>
-        <w:t xml:space="preserve"> Cria parágrafos.</w:t>
+        <w:t>&lt;h1&gt; &lt;/h1&gt; ao &lt;h6&gt; &lt;/h6&gt;:</w:t>
+      </w:r>
+      <w:r>
+        <w:t xml:space="preserve"> Coloca títulos na página sendo que h1 é o primeiro da hierarquia de títulos.</w:t>
       </w:r>
     </w:p>
     <w:p>
@@ -35552,190 +36022,183 @@
           <w:i/>
           <w:iCs/>
         </w:rPr>
-        <w:t>&lt;</w:t>
-      </w:r>
-      <w:proofErr w:type="spellStart"/>
+        <w:t>&lt;p&gt; &lt;/p&gt;:</w:t>
+      </w:r>
+      <w:r>
+        <w:t xml:space="preserve"> Cria parágrafos.</w:t>
+      </w:r>
+    </w:p>
+    <w:p>
+      <w:pPr>
+        <w:jc w:val="both"/>
+      </w:pPr>
       <w:r>
         <w:rPr>
           <w:i/>
           <w:iCs/>
         </w:rPr>
-        <w:t>hr</w:t>
-      </w:r>
-      <w:proofErr w:type="spellEnd"/>
+        <w:t>&lt;</w:t>
+      </w:r>
+      <w:proofErr w:type="spellStart"/>
       <w:r>
         <w:rPr>
           <w:i/>
           <w:iCs/>
         </w:rPr>
-        <w:t>&gt;:</w:t>
-      </w:r>
-      <w:r>
-        <w:t xml:space="preserve"> Cria uma linha horizontal.</w:t>
-      </w:r>
-    </w:p>
-    <w:p>
-      <w:pPr>
-        <w:jc w:val="both"/>
-      </w:pPr>
+        <w:t>hr</w:t>
+      </w:r>
+      <w:proofErr w:type="spellEnd"/>
       <w:r>
         <w:rPr>
           <w:i/>
           <w:iCs/>
         </w:rPr>
-        <w:t>&lt;</w:t>
-      </w:r>
-      <w:proofErr w:type="spellStart"/>
+        <w:t>&gt;:</w:t>
+      </w:r>
+      <w:r>
+        <w:t xml:space="preserve"> Cria uma linha horizontal.</w:t>
+      </w:r>
+    </w:p>
+    <w:p>
+      <w:pPr>
+        <w:jc w:val="both"/>
+      </w:pPr>
       <w:r>
         <w:rPr>
           <w:i/>
           <w:iCs/>
         </w:rPr>
-        <w:t>br</w:t>
-      </w:r>
-      <w:proofErr w:type="spellEnd"/>
+        <w:t>&lt;</w:t>
+      </w:r>
+      <w:proofErr w:type="spellStart"/>
       <w:r>
         <w:rPr>
           <w:i/>
           <w:iCs/>
         </w:rPr>
-        <w:t>&gt;:</w:t>
-      </w:r>
-      <w:r>
-        <w:t xml:space="preserve"> Quebra de linha</w:t>
-      </w:r>
-      <w:r>
-        <w:t>.</w:t>
-      </w:r>
-    </w:p>
-    <w:p>
-      <w:pPr>
-        <w:jc w:val="both"/>
-      </w:pPr>
+        <w:t>br</w:t>
+      </w:r>
+      <w:proofErr w:type="spellEnd"/>
       <w:r>
         <w:rPr>
           <w:i/>
           <w:iCs/>
         </w:rPr>
-        <w:t>&lt;</w:t>
-      </w:r>
-      <w:proofErr w:type="spellStart"/>
+        <w:t>&gt;:</w:t>
+      </w:r>
+      <w:r>
+        <w:t xml:space="preserve"> Quebra de linha</w:t>
+      </w:r>
+      <w:r>
+        <w:t>.</w:t>
+      </w:r>
+    </w:p>
+    <w:p>
+      <w:pPr>
+        <w:jc w:val="both"/>
+      </w:pPr>
       <w:r>
         <w:rPr>
           <w:i/>
           <w:iCs/>
         </w:rPr>
-        <w:t>img</w:t>
-      </w:r>
-      <w:proofErr w:type="spellEnd"/>
+        <w:t>&lt;</w:t>
+      </w:r>
+      <w:proofErr w:type="spellStart"/>
       <w:r>
         <w:rPr>
           <w:i/>
           <w:iCs/>
         </w:rPr>
-        <w:t xml:space="preserve"> </w:t>
-      </w:r>
-      <w:proofErr w:type="spellStart"/>
+        <w:t>img</w:t>
+      </w:r>
+      <w:proofErr w:type="spellEnd"/>
       <w:r>
         <w:rPr>
           <w:i/>
           <w:iCs/>
         </w:rPr>
-        <w:t>src</w:t>
-      </w:r>
-      <w:proofErr w:type="spellEnd"/>
+        <w:t xml:space="preserve"> </w:t>
+      </w:r>
+      <w:proofErr w:type="spellStart"/>
       <w:r>
         <w:rPr>
           <w:i/>
           <w:iCs/>
         </w:rPr>
-        <w:t xml:space="preserve">=”” </w:t>
-      </w:r>
-      <w:proofErr w:type="spellStart"/>
+        <w:t>src</w:t>
+      </w:r>
+      <w:proofErr w:type="spellEnd"/>
       <w:r>
         <w:rPr>
           <w:i/>
           <w:iCs/>
         </w:rPr>
-        <w:t>alt</w:t>
-      </w:r>
-      <w:proofErr w:type="spellEnd"/>
+        <w:t xml:space="preserve">=”” </w:t>
+      </w:r>
+      <w:proofErr w:type="spellStart"/>
       <w:r>
         <w:rPr>
           <w:i/>
           <w:iCs/>
         </w:rPr>
-        <w:t>=””&gt;:</w:t>
-      </w:r>
-      <w:r>
-        <w:t xml:space="preserve"> I</w:t>
-      </w:r>
-      <w:r>
-        <w:t>nseri u</w:t>
-      </w:r>
-      <w:r>
-        <w:t>ma</w:t>
-      </w:r>
-      <w:r>
-        <w:t xml:space="preserve"> imagem. Para não precisar ficar digitando o caminho e o nome da imagem basta clicar entre as aspas do </w:t>
-      </w:r>
-      <w:proofErr w:type="spellStart"/>
-      <w:r>
-        <w:t>src</w:t>
-      </w:r>
-      <w:proofErr w:type="spellEnd"/>
-      <w:r>
-        <w:t xml:space="preserve">, segurar </w:t>
-      </w:r>
-      <w:proofErr w:type="spellStart"/>
-      <w:r>
-        <w:t>Ctrl</w:t>
-      </w:r>
-      <w:proofErr w:type="spellEnd"/>
-      <w:r>
-        <w:t xml:space="preserve"> e apertar espaço para achar o </w:t>
-      </w:r>
-      <w:r>
-        <w:t xml:space="preserve">caminho do </w:t>
-      </w:r>
-      <w:r>
-        <w:t>arquivo e entre as aspas d</w:t>
-      </w:r>
-      <w:r>
-        <w:t>o</w:t>
-      </w:r>
-      <w:r>
-        <w:t xml:space="preserve"> </w:t>
-      </w:r>
-      <w:proofErr w:type="spellStart"/>
-      <w:r>
         <w:t>alt</w:t>
       </w:r>
       <w:proofErr w:type="spellEnd"/>
-      <w:r>
-        <w:t xml:space="preserve"> coloque uma descrição curta da imagem.</w:t>
-      </w:r>
-    </w:p>
-    <w:p>
-      <w:pPr>
-        <w:jc w:val="both"/>
-      </w:pPr>
       <w:r>
         <w:rPr>
           <w:i/>
           <w:iCs/>
         </w:rPr>
-        <w:t>&lt;i&gt; &lt;/i&gt;:</w:t>
-      </w:r>
-      <w:r>
-        <w:t xml:space="preserve"> O texto fica em itálico. </w:t>
-      </w:r>
-      <w:r>
-        <w:rPr>
-          <w:b/>
-          <w:bCs/>
-        </w:rPr>
-        <w:t>OBS: não semântico.</w:t>
+        <w:t>=””&gt;:</w:t>
+      </w:r>
+      <w:r>
+        <w:t xml:space="preserve"> I</w:t>
+      </w:r>
+      <w:r>
+        <w:t>nseri u</w:t>
+      </w:r>
+      <w:r>
+        <w:t>ma</w:t>
+      </w:r>
+      <w:r>
+        <w:t xml:space="preserve"> imagem. Para não precisar ficar digitando o caminho e o nome da imagem basta clicar entre as aspas do </w:t>
+      </w:r>
+      <w:proofErr w:type="spellStart"/>
+      <w:r>
+        <w:t>src</w:t>
+      </w:r>
+      <w:proofErr w:type="spellEnd"/>
+      <w:r>
+        <w:t xml:space="preserve">, segurar </w:t>
+      </w:r>
+      <w:proofErr w:type="spellStart"/>
+      <w:r>
+        <w:t>Ctrl</w:t>
+      </w:r>
+      <w:proofErr w:type="spellEnd"/>
+      <w:r>
+        <w:t xml:space="preserve"> e apertar espaço para achar o </w:t>
+      </w:r>
+      <w:r>
+        <w:t xml:space="preserve">caminho do </w:t>
+      </w:r>
+      <w:r>
+        <w:t>arquivo e entre as aspas d</w:t>
+      </w:r>
+      <w:r>
+        <w:t>o</w:t>
+      </w:r>
+      <w:r>
+        <w:t xml:space="preserve"> </w:t>
+      </w:r>
+      <w:proofErr w:type="spellStart"/>
+      <w:r>
+        <w:t>alt</w:t>
+      </w:r>
+      <w:proofErr w:type="spellEnd"/>
+      <w:r>
+        <w:t xml:space="preserve"> coloque uma descrição curta da imagem.</w:t>
       </w:r>
     </w:p>
     <w:p>
@@ -35747,149 +36210,149 @@
           <w:i/>
           <w:iCs/>
         </w:rPr>
-        <w:t>&lt;em&gt; &lt;/em&gt;</w:t>
-      </w:r>
+        <w:t>&lt;i&gt; &lt;/i&gt;:</w:t>
+      </w:r>
+      <w:r>
+        <w:t xml:space="preserve"> O texto fica em itálico. </w:t>
+      </w:r>
+      <w:r>
+        <w:rPr>
+          <w:b/>
+          <w:bCs/>
+        </w:rPr>
+        <w:t>OBS: não semântico.</w:t>
+      </w:r>
+    </w:p>
+    <w:p>
+      <w:pPr>
+        <w:jc w:val="both"/>
+      </w:pPr>
       <w:r>
         <w:rPr>
           <w:i/>
           <w:iCs/>
         </w:rPr>
-        <w:t>:</w:t>
-      </w:r>
-      <w:r>
-        <w:t xml:space="preserve"> O texto fica em itálico e indica ênfase.</w:t>
-      </w:r>
-    </w:p>
-    <w:p>
-      <w:pPr>
-        <w:jc w:val="both"/>
-      </w:pPr>
+        <w:t>&lt;em&gt; &lt;/em&gt;</w:t>
+      </w:r>
       <w:r>
         <w:rPr>
           <w:i/>
           <w:iCs/>
         </w:rPr>
-        <w:t>&lt;</w:t>
-      </w:r>
-      <w:proofErr w:type="spellStart"/>
+        <w:t>:</w:t>
+      </w:r>
+      <w:r>
+        <w:t xml:space="preserve"> O texto fica em itálico e indica ênfase.</w:t>
+      </w:r>
+    </w:p>
+    <w:p>
+      <w:pPr>
+        <w:jc w:val="both"/>
+      </w:pPr>
       <w:r>
         <w:rPr>
           <w:i/>
           <w:iCs/>
         </w:rPr>
-        <w:t>address</w:t>
-      </w:r>
-      <w:proofErr w:type="spellEnd"/>
+        <w:t>&lt;</w:t>
+      </w:r>
+      <w:proofErr w:type="spellStart"/>
       <w:r>
         <w:rPr>
           <w:i/>
           <w:iCs/>
         </w:rPr>
-        <w:t>&gt; &lt;/</w:t>
-      </w:r>
-      <w:proofErr w:type="spellStart"/>
+        <w:t>address</w:t>
+      </w:r>
+      <w:proofErr w:type="spellEnd"/>
       <w:r>
         <w:rPr>
           <w:i/>
           <w:iCs/>
         </w:rPr>
-        <w:t>address</w:t>
-      </w:r>
-      <w:proofErr w:type="spellEnd"/>
+        <w:t>&gt; &lt;/</w:t>
+      </w:r>
+      <w:proofErr w:type="spellStart"/>
       <w:r>
         <w:rPr>
           <w:i/>
           <w:iCs/>
         </w:rPr>
-        <w:t>&gt;:</w:t>
-      </w:r>
-      <w:r>
-        <w:t xml:space="preserve"> </w:t>
-      </w:r>
-      <w:r>
-        <w:t>O texto fica em itálico e indica que é um endereço.</w:t>
-      </w:r>
-    </w:p>
-    <w:p>
-      <w:pPr>
-        <w:jc w:val="both"/>
-        <w:rPr>
-          <w:b/>
-          <w:bCs/>
-        </w:rPr>
-      </w:pPr>
+        <w:t>address</w:t>
+      </w:r>
+      <w:proofErr w:type="spellEnd"/>
       <w:r>
         <w:rPr>
           <w:i/>
           <w:iCs/>
         </w:rPr>
-        <w:t>&lt;b&gt; &lt;/b&gt;:</w:t>
-      </w:r>
-      <w:r>
-        <w:t xml:space="preserve"> O texto fica em negrito. </w:t>
-      </w:r>
-      <w:r>
-        <w:rPr>
-          <w:b/>
-          <w:bCs/>
-        </w:rPr>
-        <w:t>OBS: não semântico.</w:t>
-      </w:r>
-    </w:p>
-    <w:p>
-      <w:pPr>
-        <w:jc w:val="both"/>
+        <w:t>&gt;:</w:t>
+      </w:r>
+      <w:r>
+        <w:t xml:space="preserve"> </w:t>
+      </w:r>
+      <w:r>
+        <w:t>O texto fica em itálico e indica que é um endereço.</w:t>
+      </w:r>
+    </w:p>
+    <w:p>
+      <w:pPr>
+        <w:jc w:val="both"/>
+        <w:rPr>
+          <w:b/>
+          <w:bCs/>
+        </w:rPr>
       </w:pPr>
       <w:r>
         <w:rPr>
           <w:i/>
           <w:iCs/>
         </w:rPr>
-        <w:t>&lt;</w:t>
-      </w:r>
-      <w:proofErr w:type="spellStart"/>
+        <w:t>&lt;b&gt; &lt;/b&gt;:</w:t>
+      </w:r>
+      <w:r>
+        <w:t xml:space="preserve"> O texto fica em negrito. </w:t>
+      </w:r>
+      <w:r>
+        <w:rPr>
+          <w:b/>
+          <w:bCs/>
+        </w:rPr>
+        <w:t>OBS: não semântico.</w:t>
+      </w:r>
+    </w:p>
+    <w:p>
+      <w:pPr>
+        <w:jc w:val="both"/>
+      </w:pPr>
       <w:r>
         <w:rPr>
           <w:i/>
           <w:iCs/>
         </w:rPr>
-        <w:t>strong</w:t>
-      </w:r>
-      <w:proofErr w:type="spellEnd"/>
+        <w:t>&lt;</w:t>
+      </w:r>
+      <w:proofErr w:type="spellStart"/>
       <w:r>
         <w:rPr>
           <w:i/>
           <w:iCs/>
         </w:rPr>
-        <w:t>&gt; &lt;/Strong&gt;:</w:t>
-      </w:r>
-      <w:r>
-        <w:t xml:space="preserve"> O texto fica e</w:t>
-      </w:r>
-      <w:r>
-        <w:t>m negrito e indica que ele está em destaque.</w:t>
-      </w:r>
-    </w:p>
-    <w:p>
-      <w:pPr>
-        <w:jc w:val="both"/>
-      </w:pPr>
+        <w:t>strong</w:t>
+      </w:r>
+      <w:proofErr w:type="spellEnd"/>
       <w:r>
         <w:rPr>
           <w:i/>
           <w:iCs/>
         </w:rPr>
-        <w:t>&lt;u&gt; &lt;/u&gt;:</w:t>
-      </w:r>
-      <w:r>
-        <w:t xml:space="preserve"> O texto fica sublinhado. </w:t>
-      </w:r>
-      <w:r>
-        <w:rPr>
-          <w:b/>
-          <w:bCs/>
-        </w:rPr>
-        <w:t>OBS: não semântico.</w:t>
+        <w:t>&gt; &lt;/Strong&gt;:</w:t>
+      </w:r>
+      <w:r>
+        <w:t xml:space="preserve"> O texto fica e</w:t>
+      </w:r>
+      <w:r>
+        <w:t>m negrito e indica que ele está em destaque.</w:t>
       </w:r>
     </w:p>
     <w:p>
@@ -35901,237 +36364,249 @@
           <w:i/>
           <w:iCs/>
         </w:rPr>
-        <w:t>&lt;</w:t>
-      </w:r>
-      <w:proofErr w:type="spellStart"/>
+        <w:t>&lt;u&gt; &lt;/u&gt;:</w:t>
+      </w:r>
+      <w:r>
+        <w:t xml:space="preserve"> O texto fica sublinhado. </w:t>
+      </w:r>
+      <w:r>
+        <w:rPr>
+          <w:b/>
+          <w:bCs/>
+        </w:rPr>
+        <w:t>OBS: não semântico.</w:t>
+      </w:r>
+    </w:p>
+    <w:p>
+      <w:pPr>
+        <w:jc w:val="both"/>
+      </w:pPr>
       <w:r>
         <w:rPr>
           <w:i/>
           <w:iCs/>
         </w:rPr>
-        <w:t>ins</w:t>
-      </w:r>
-      <w:proofErr w:type="spellEnd"/>
+        <w:t>&lt;</w:t>
+      </w:r>
+      <w:proofErr w:type="spellStart"/>
       <w:r>
         <w:rPr>
           <w:i/>
           <w:iCs/>
         </w:rPr>
-        <w:t>&gt; &lt;/</w:t>
-      </w:r>
-      <w:proofErr w:type="spellStart"/>
+        <w:t>ins</w:t>
+      </w:r>
+      <w:proofErr w:type="spellEnd"/>
       <w:r>
         <w:rPr>
           <w:i/>
           <w:iCs/>
         </w:rPr>
-        <w:t>ins</w:t>
-      </w:r>
-      <w:proofErr w:type="spellEnd"/>
+        <w:t>&gt; &lt;/</w:t>
+      </w:r>
+      <w:proofErr w:type="spellStart"/>
       <w:r>
         <w:rPr>
           <w:i/>
           <w:iCs/>
         </w:rPr>
-        <w:t>&gt;:</w:t>
-      </w:r>
-      <w:r>
-        <w:t xml:space="preserve"> O texto fica sublinhado e indica texto inserido.</w:t>
-      </w:r>
-    </w:p>
-    <w:p>
-      <w:pPr>
-        <w:jc w:val="both"/>
-      </w:pPr>
+        <w:t>ins</w:t>
+      </w:r>
+      <w:proofErr w:type="spellEnd"/>
       <w:r>
         <w:rPr>
           <w:i/>
           <w:iCs/>
         </w:rPr>
-        <w:t>&lt;</w:t>
-      </w:r>
-      <w:proofErr w:type="spellStart"/>
+        <w:t>&gt;:</w:t>
+      </w:r>
+      <w:r>
+        <w:t xml:space="preserve"> O texto fica sublinhado e indica texto inserido.</w:t>
+      </w:r>
+    </w:p>
+    <w:p>
+      <w:pPr>
+        <w:jc w:val="both"/>
+      </w:pPr>
       <w:r>
         <w:rPr>
           <w:i/>
           <w:iCs/>
         </w:rPr>
-        <w:t>del</w:t>
-      </w:r>
-      <w:proofErr w:type="spellEnd"/>
+        <w:t>&lt;</w:t>
+      </w:r>
+      <w:proofErr w:type="spellStart"/>
       <w:r>
         <w:rPr>
           <w:i/>
           <w:iCs/>
         </w:rPr>
-        <w:t>&gt; &lt;/</w:t>
-      </w:r>
-      <w:proofErr w:type="spellStart"/>
+        <w:t>del</w:t>
+      </w:r>
+      <w:proofErr w:type="spellEnd"/>
       <w:r>
         <w:rPr>
           <w:i/>
           <w:iCs/>
         </w:rPr>
-        <w:t>del</w:t>
-      </w:r>
-      <w:proofErr w:type="spellEnd"/>
+        <w:t>&gt; &lt;/</w:t>
+      </w:r>
+      <w:proofErr w:type="spellStart"/>
       <w:r>
         <w:rPr>
           <w:i/>
           <w:iCs/>
         </w:rPr>
-        <w:t>&gt;:</w:t>
-      </w:r>
-      <w:r>
-        <w:t xml:space="preserve"> O texto fica riscado e indica texto excluído.</w:t>
-      </w:r>
-    </w:p>
-    <w:p>
-      <w:pPr>
-        <w:jc w:val="both"/>
-        <w:rPr>
-          <w:b/>
-          <w:bCs/>
+        <w:t>del</w:t>
+      </w:r>
+      <w:proofErr w:type="spellEnd"/>
+      <w:r>
+        <w:rPr>
           <w:i/>
           <w:iCs/>
         </w:rPr>
-      </w:pPr>
-      <w:r>
-        <w:rPr>
+        <w:t>&gt;:</w:t>
+      </w:r>
+      <w:r>
+        <w:t xml:space="preserve"> O texto fica riscado e indica texto excluído.</w:t>
+      </w:r>
+    </w:p>
+    <w:p>
+      <w:pPr>
+        <w:jc w:val="both"/>
+        <w:rPr>
+          <w:b/>
+          <w:bCs/>
           <w:i/>
           <w:iCs/>
         </w:rPr>
-        <w:t>&lt;</w:t>
-      </w:r>
-      <w:proofErr w:type="spellStart"/>
+      </w:pPr>
       <w:r>
         <w:rPr>
           <w:i/>
           <w:iCs/>
         </w:rPr>
-        <w:t>mark</w:t>
-      </w:r>
-      <w:proofErr w:type="spellEnd"/>
+        <w:t>&lt;</w:t>
+      </w:r>
+      <w:proofErr w:type="spellStart"/>
       <w:r>
         <w:rPr>
           <w:i/>
           <w:iCs/>
         </w:rPr>
-        <w:t>&gt; &lt;/</w:t>
-      </w:r>
-      <w:proofErr w:type="spellStart"/>
+        <w:t>mark</w:t>
+      </w:r>
+      <w:proofErr w:type="spellEnd"/>
       <w:r>
         <w:rPr>
           <w:i/>
           <w:iCs/>
         </w:rPr>
-        <w:t>mark</w:t>
-      </w:r>
-      <w:proofErr w:type="spellEnd"/>
+        <w:t>&gt; &lt;/</w:t>
+      </w:r>
+      <w:proofErr w:type="spellStart"/>
       <w:r>
         <w:rPr>
           <w:i/>
           <w:iCs/>
         </w:rPr>
-        <w:t>&gt;:</w:t>
-      </w:r>
-      <w:r>
-        <w:t xml:space="preserve"> </w:t>
-      </w:r>
-      <w:r>
-        <w:t>A</w:t>
-      </w:r>
-      <w:r>
-        <w:t>diciona um marca</w:t>
-      </w:r>
-      <w:r>
-        <w:t>-</w:t>
-      </w:r>
-      <w:r>
-        <w:t>texto.</w:t>
-      </w:r>
-      <w:r>
-        <w:t xml:space="preserve"> </w:t>
-      </w:r>
-      <w:proofErr w:type="spellStart"/>
+        <w:t>mark</w:t>
+      </w:r>
+      <w:proofErr w:type="spellEnd"/>
       <w:r>
         <w:rPr>
           <w:i/>
           <w:iCs/>
         </w:rPr>
-        <w:t>Obs</w:t>
-      </w:r>
-      <w:proofErr w:type="spellEnd"/>
+        <w:t>&gt;:</w:t>
+      </w:r>
+      <w:r>
+        <w:t xml:space="preserve"> </w:t>
+      </w:r>
+      <w:r>
+        <w:t>A</w:t>
+      </w:r>
+      <w:r>
+        <w:t>diciona um marca</w:t>
+      </w:r>
+      <w:r>
+        <w:t>-</w:t>
+      </w:r>
+      <w:r>
+        <w:t>texto.</w:t>
+      </w:r>
+      <w:r>
+        <w:t xml:space="preserve"> </w:t>
+      </w:r>
+      <w:proofErr w:type="spellStart"/>
       <w:r>
         <w:rPr>
           <w:i/>
           <w:iCs/>
         </w:rPr>
-        <w:t xml:space="preserve">: para mudar a cor </w:t>
-      </w:r>
+        <w:t>Obs</w:t>
+      </w:r>
+      <w:proofErr w:type="spellEnd"/>
       <w:r>
         <w:rPr>
           <w:i/>
           <w:iCs/>
         </w:rPr>
-        <w:t>d</w:t>
+        <w:t xml:space="preserve">: para mudar a cor </w:t>
       </w:r>
       <w:r>
         <w:rPr>
           <w:i/>
           <w:iCs/>
         </w:rPr>
-        <w:t>e um</w:t>
+        <w:t>d</w:t>
       </w:r>
       <w:r>
         <w:rPr>
           <w:i/>
           <w:iCs/>
         </w:rPr>
-        <w:t xml:space="preserve"> marca-texto basta usar </w:t>
-      </w:r>
-      <w:proofErr w:type="spellStart"/>
+        <w:t>e um</w:t>
+      </w:r>
       <w:r>
         <w:rPr>
           <w:i/>
           <w:iCs/>
         </w:rPr>
-        <w:t>css</w:t>
-      </w:r>
-      <w:proofErr w:type="spellEnd"/>
+        <w:t xml:space="preserve"> marca-texto basta usar </w:t>
+      </w:r>
+      <w:proofErr w:type="spellStart"/>
       <w:r>
         <w:rPr>
           <w:i/>
           <w:iCs/>
         </w:rPr>
-        <w:t xml:space="preserve"> dentro da </w:t>
-      </w:r>
-      <w:proofErr w:type="spellStart"/>
+        <w:t>css</w:t>
+      </w:r>
+      <w:proofErr w:type="spellEnd"/>
       <w:r>
         <w:rPr>
           <w:i/>
           <w:iCs/>
         </w:rPr>
-        <w:t>tag</w:t>
-      </w:r>
-      <w:proofErr w:type="spellEnd"/>
+        <w:t xml:space="preserve"> dentro da </w:t>
+      </w:r>
+      <w:proofErr w:type="spellStart"/>
       <w:r>
         <w:rPr>
           <w:i/>
           <w:iCs/>
         </w:rPr>
-        <w:t xml:space="preserve">. </w:t>
-      </w:r>
-      <w:r>
-        <w:rPr>
-          <w:b/>
-          <w:bCs/>
+        <w:t>tag</w:t>
+      </w:r>
+      <w:proofErr w:type="spellEnd"/>
+      <w:r>
+        <w:rPr>
           <w:i/>
           <w:iCs/>
         </w:rPr>
-        <w:t>Exemplo: &lt;</w:t>
-      </w:r>
-      <w:proofErr w:type="spellStart"/>
+        <w:t xml:space="preserve">. </w:t>
+      </w:r>
       <w:r>
         <w:rPr>
           <w:b/>
@@ -36139,9 +36614,9 @@
           <w:i/>
           <w:iCs/>
         </w:rPr>
-        <w:t>mark</w:t>
-      </w:r>
-      <w:proofErr w:type="spellEnd"/>
+        <w:t>Exemplo: &lt;</w:t>
+      </w:r>
+      <w:proofErr w:type="spellStart"/>
       <w:r>
         <w:rPr>
           <w:b/>
@@ -36149,9 +36624,9 @@
           <w:i/>
           <w:iCs/>
         </w:rPr>
-        <w:t xml:space="preserve"> </w:t>
-      </w:r>
-      <w:proofErr w:type="spellStart"/>
+        <w:t>mark</w:t>
+      </w:r>
+      <w:proofErr w:type="spellEnd"/>
       <w:r>
         <w:rPr>
           <w:b/>
@@ -36159,9 +36634,9 @@
           <w:i/>
           <w:iCs/>
         </w:rPr>
-        <w:t>style</w:t>
-      </w:r>
-      <w:proofErr w:type="spellEnd"/>
+        <w:t xml:space="preserve"> </w:t>
+      </w:r>
+      <w:proofErr w:type="spellStart"/>
       <w:r>
         <w:rPr>
           <w:b/>
@@ -36169,8 +36644,10 @@
           <w:i/>
           <w:iCs/>
         </w:rPr>
-        <w:t>=”background-color: lime;”&gt;</w:t>
-      </w:r>
+        <w:t>style</w:t>
+      </w:r>
+      <w:proofErr w:type="spellEnd"/>
+      <w:proofErr w:type="gramStart"/>
       <w:r>
         <w:rPr>
           <w:b/>
@@ -36178,35 +36655,38 @@
           <w:i/>
           <w:iCs/>
         </w:rPr>
-        <w:t xml:space="preserve"> </w:t>
-      </w:r>
-    </w:p>
-    <w:p>
-      <w:pPr>
-        <w:jc w:val="both"/>
-      </w:pPr>
-      <w:r>
-        <w:rPr>
+        <w:t>=”background</w:t>
+      </w:r>
+      <w:proofErr w:type="gramEnd"/>
+      <w:r>
+        <w:rPr>
+          <w:b/>
+          <w:bCs/>
           <w:i/>
           <w:iCs/>
         </w:rPr>
-        <w:t>&lt;</w:t>
-      </w:r>
-      <w:proofErr w:type="spellStart"/>
-      <w:r>
-        <w:rPr>
+        <w:t>-color: lime;”&gt;</w:t>
+      </w:r>
+      <w:r>
+        <w:rPr>
+          <w:b/>
+          <w:bCs/>
           <w:i/>
           <w:iCs/>
         </w:rPr>
-        <w:t>small</w:t>
-      </w:r>
-      <w:proofErr w:type="spellEnd"/>
+        <w:t xml:space="preserve"> </w:t>
+      </w:r>
+    </w:p>
+    <w:p>
+      <w:pPr>
+        <w:jc w:val="both"/>
+      </w:pPr>
       <w:r>
         <w:rPr>
           <w:i/>
           <w:iCs/>
         </w:rPr>
-        <w:t>&gt; &lt;/</w:t>
+        <w:t>&lt;</w:t>
       </w:r>
       <w:proofErr w:type="spellStart"/>
       <w:r>
@@ -36222,41 +36702,41 @@
           <w:i/>
           <w:iCs/>
         </w:rPr>
-        <w:t>&gt;:</w:t>
-      </w:r>
-      <w:r>
-        <w:t xml:space="preserve"> Deixa o texto </w:t>
-      </w:r>
-      <w:r>
-        <w:t>pequeno.</w:t>
-      </w:r>
-    </w:p>
-    <w:p>
-      <w:pPr>
-        <w:jc w:val="both"/>
-      </w:pPr>
+        <w:t>&gt; &lt;/</w:t>
+      </w:r>
+      <w:proofErr w:type="spellStart"/>
       <w:r>
         <w:rPr>
           <w:i/>
           <w:iCs/>
         </w:rPr>
-        <w:t>&lt;</w:t>
-      </w:r>
-      <w:proofErr w:type="spellStart"/>
+        <w:t>small</w:t>
+      </w:r>
+      <w:proofErr w:type="spellEnd"/>
       <w:r>
         <w:rPr>
           <w:i/>
           <w:iCs/>
         </w:rPr>
-        <w:t>sup</w:t>
-      </w:r>
-      <w:proofErr w:type="spellEnd"/>
+        <w:t>&gt;:</w:t>
+      </w:r>
+      <w:r>
+        <w:t xml:space="preserve"> Deixa o texto </w:t>
+      </w:r>
+      <w:r>
+        <w:t>pequeno.</w:t>
+      </w:r>
+    </w:p>
+    <w:p>
+      <w:pPr>
+        <w:jc w:val="both"/>
+      </w:pPr>
       <w:r>
         <w:rPr>
           <w:i/>
           <w:iCs/>
         </w:rPr>
-        <w:t>&gt; &lt;/</w:t>
+        <w:t>&lt;</w:t>
       </w:r>
       <w:proofErr w:type="spellStart"/>
       <w:r>
@@ -36272,21 +36752,37 @@
           <w:i/>
           <w:iCs/>
         </w:rPr>
-        <w:t>&gt;:</w:t>
-      </w:r>
-      <w:r>
-        <w:t xml:space="preserve"> Deixa o texto sobrescrito.</w:t>
-      </w:r>
-    </w:p>
-    <w:p>
-      <w:pPr>
-        <w:jc w:val="both"/>
-      </w:pPr>
+        <w:t>&gt; &lt;/</w:t>
+      </w:r>
+      <w:proofErr w:type="spellStart"/>
       <w:r>
         <w:rPr>
           <w:i/>
           <w:iCs/>
         </w:rPr>
+        <w:t>sup</w:t>
+      </w:r>
+      <w:proofErr w:type="spellEnd"/>
+      <w:r>
+        <w:rPr>
+          <w:i/>
+          <w:iCs/>
+        </w:rPr>
+        <w:t>&gt;:</w:t>
+      </w:r>
+      <w:r>
+        <w:t xml:space="preserve"> Deixa o texto sobrescrito.</w:t>
+      </w:r>
+    </w:p>
+    <w:p>
+      <w:pPr>
+        <w:jc w:val="both"/>
+      </w:pPr>
+      <w:r>
+        <w:rPr>
+          <w:i/>
+          <w:iCs/>
+        </w:rPr>
         <w:lastRenderedPageBreak/>
         <w:t>&lt;sub&gt; &lt;/sub&gt;:</w:t>
       </w:r>
@@ -36531,9 +37027,9 @@
           <w:i/>
           <w:iCs/>
         </w:rPr>
-        <w:t xml:space="preserve"> cite=”http//:</w:t>
-      </w:r>
-      <w:proofErr w:type="spellStart"/>
+        <w:t xml:space="preserve"> cite</w:t>
+      </w:r>
+      <w:proofErr w:type="gramStart"/>
       <w:r>
         <w:rPr>
           <w:b/>
@@ -36541,9 +37037,9 @@
           <w:i/>
           <w:iCs/>
         </w:rPr>
-        <w:t>www</w:t>
-      </w:r>
-      <w:proofErr w:type="spellEnd"/>
+        <w:t>=”http</w:t>
+      </w:r>
+      <w:proofErr w:type="gramEnd"/>
       <w:r>
         <w:rPr>
           <w:b/>
@@ -36551,7 +37047,7 @@
           <w:i/>
           <w:iCs/>
         </w:rPr>
-        <w:t xml:space="preserve">........”&gt; </w:t>
+        <w:t>//:</w:t>
       </w:r>
       <w:proofErr w:type="spellStart"/>
       <w:r>
@@ -36561,7 +37057,7 @@
           <w:i/>
           <w:iCs/>
         </w:rPr>
-        <w:t>Bla</w:t>
+        <w:t>www</w:t>
       </w:r>
       <w:proofErr w:type="spellEnd"/>
       <w:r>
@@ -36571,7 +37067,7 @@
           <w:i/>
           <w:iCs/>
         </w:rPr>
-        <w:t xml:space="preserve"> </w:t>
+        <w:t xml:space="preserve">........”&gt; </w:t>
       </w:r>
       <w:proofErr w:type="spellStart"/>
       <w:r>
@@ -36581,7 +37077,7 @@
           <w:i/>
           <w:iCs/>
         </w:rPr>
-        <w:t>bla</w:t>
+        <w:t>Bla</w:t>
       </w:r>
       <w:proofErr w:type="spellEnd"/>
       <w:r>
@@ -36611,7 +37107,7 @@
           <w:i/>
           <w:iCs/>
         </w:rPr>
-        <w:t xml:space="preserve"> &lt;</w:t>
+        <w:t xml:space="preserve"> </w:t>
       </w:r>
       <w:proofErr w:type="spellStart"/>
       <w:r>
@@ -36621,7 +37117,7 @@
           <w:i/>
           <w:iCs/>
         </w:rPr>
-        <w:t>blockquote</w:t>
+        <w:t>bla</w:t>
       </w:r>
       <w:proofErr w:type="spellEnd"/>
       <w:r>
@@ -36631,8 +37127,9 @@
           <w:i/>
           <w:iCs/>
         </w:rPr>
-        <w:t>&gt;</w:t>
-      </w:r>
+        <w:t xml:space="preserve"> &lt;</w:t>
+      </w:r>
+      <w:proofErr w:type="spellStart"/>
       <w:r>
         <w:rPr>
           <w:b/>
@@ -36640,35 +37137,38 @@
           <w:i/>
           <w:iCs/>
         </w:rPr>
-        <w:t>.</w:t>
-      </w:r>
-    </w:p>
-    <w:p>
-      <w:pPr>
-        <w:jc w:val="both"/>
-      </w:pPr>
-      <w:r>
-        <w:rPr>
+        <w:t>blockquote</w:t>
+      </w:r>
+      <w:proofErr w:type="spellEnd"/>
+      <w:r>
+        <w:rPr>
+          <w:b/>
+          <w:bCs/>
           <w:i/>
           <w:iCs/>
         </w:rPr>
-        <w:t>&lt;</w:t>
-      </w:r>
-      <w:proofErr w:type="spellStart"/>
-      <w:r>
-        <w:rPr>
+        <w:t>&gt;</w:t>
+      </w:r>
+      <w:r>
+        <w:rPr>
+          <w:b/>
+          <w:bCs/>
           <w:i/>
           <w:iCs/>
         </w:rPr>
-        <w:t>abbr</w:t>
-      </w:r>
-      <w:proofErr w:type="spellEnd"/>
+        <w:t>.</w:t>
+      </w:r>
+    </w:p>
+    <w:p>
+      <w:pPr>
+        <w:jc w:val="both"/>
+      </w:pPr>
       <w:r>
         <w:rPr>
           <w:i/>
           <w:iCs/>
         </w:rPr>
-        <w:t>&gt; &lt;/</w:t>
+        <w:t>&lt;</w:t>
       </w:r>
       <w:proofErr w:type="spellStart"/>
       <w:r>
@@ -36684,38 +37184,38 @@
           <w:i/>
           <w:iCs/>
         </w:rPr>
-        <w:t>&gt;:</w:t>
-      </w:r>
-      <w:r>
-        <w:t xml:space="preserve"> Usado para mostrar o significado de uma abreviação quando passar o mouse por cima dela.</w:t>
-      </w:r>
-    </w:p>
-    <w:p>
-      <w:pPr>
-        <w:jc w:val="both"/>
-      </w:pPr>
+        <w:t>&gt; &lt;/</w:t>
+      </w:r>
+      <w:proofErr w:type="spellStart"/>
       <w:r>
         <w:rPr>
           <w:i/>
           <w:iCs/>
         </w:rPr>
-        <w:t>&lt;</w:t>
-      </w:r>
-      <w:proofErr w:type="spellStart"/>
+        <w:t>abbr</w:t>
+      </w:r>
+      <w:proofErr w:type="spellEnd"/>
       <w:r>
         <w:rPr>
           <w:i/>
           <w:iCs/>
         </w:rPr>
-        <w:t>ol</w:t>
-      </w:r>
-      <w:proofErr w:type="spellEnd"/>
+        <w:t>&gt;:</w:t>
+      </w:r>
+      <w:r>
+        <w:t xml:space="preserve"> Usado para mostrar o significado de uma abreviação quando passar o mouse por cima dela.</w:t>
+      </w:r>
+    </w:p>
+    <w:p>
+      <w:pPr>
+        <w:jc w:val="both"/>
+      </w:pPr>
       <w:r>
         <w:rPr>
           <w:i/>
           <w:iCs/>
         </w:rPr>
-        <w:t>&gt; &lt;/</w:t>
+        <w:t>&lt;</w:t>
       </w:r>
       <w:proofErr w:type="spellStart"/>
       <w:r>
@@ -36731,38 +37231,38 @@
           <w:i/>
           <w:iCs/>
         </w:rPr>
-        <w:t xml:space="preserve">&gt;: </w:t>
-      </w:r>
-      <w:r>
-        <w:t>Cria listas ordenadas.</w:t>
-      </w:r>
-    </w:p>
-    <w:p>
-      <w:pPr>
-        <w:jc w:val="both"/>
-      </w:pPr>
+        <w:t>&gt; &lt;/</w:t>
+      </w:r>
+      <w:proofErr w:type="spellStart"/>
       <w:r>
         <w:rPr>
           <w:i/>
           <w:iCs/>
         </w:rPr>
-        <w:t>&lt;</w:t>
-      </w:r>
-      <w:proofErr w:type="spellStart"/>
+        <w:t>ol</w:t>
+      </w:r>
+      <w:proofErr w:type="spellEnd"/>
       <w:r>
         <w:rPr>
           <w:i/>
           <w:iCs/>
         </w:rPr>
-        <w:t>ul</w:t>
-      </w:r>
-      <w:proofErr w:type="spellEnd"/>
+        <w:t xml:space="preserve">&gt;: </w:t>
+      </w:r>
+      <w:r>
+        <w:t>Cria listas ordenadas.</w:t>
+      </w:r>
+    </w:p>
+    <w:p>
+      <w:pPr>
+        <w:jc w:val="both"/>
+      </w:pPr>
       <w:r>
         <w:rPr>
           <w:i/>
           <w:iCs/>
         </w:rPr>
-        <w:t>&gt; &lt;/</w:t>
+        <w:t>&lt;</w:t>
       </w:r>
       <w:proofErr w:type="spellStart"/>
       <w:r>
@@ -36778,46 +37278,26 @@
           <w:i/>
           <w:iCs/>
         </w:rPr>
-        <w:t>&gt;:</w:t>
-      </w:r>
-      <w:r>
-        <w:t xml:space="preserve"> Cria listas não ordenadas.</w:t>
-      </w:r>
-    </w:p>
-    <w:p>
-      <w:pPr>
-        <w:jc w:val="both"/>
-      </w:pPr>
+        <w:t>&gt; &lt;/</w:t>
+      </w:r>
+      <w:proofErr w:type="spellStart"/>
       <w:r>
         <w:rPr>
           <w:i/>
           <w:iCs/>
         </w:rPr>
-        <w:t xml:space="preserve">&lt;li&gt;: </w:t>
-      </w:r>
-      <w:r>
-        <w:t>Cria as linhas de uma lista</w:t>
-      </w:r>
-      <w:r>
-        <w:t xml:space="preserve"> ordenada ou não ordenada</w:t>
-      </w:r>
-      <w:r>
-        <w:t>.</w:t>
-      </w:r>
-    </w:p>
-    <w:p>
-      <w:pPr>
-        <w:jc w:val="both"/>
-      </w:pPr>
+        <w:t>ul</w:t>
+      </w:r>
+      <w:proofErr w:type="spellEnd"/>
       <w:r>
         <w:rPr>
           <w:i/>
           <w:iCs/>
         </w:rPr>
-        <w:t>&lt;dl&gt; &lt;/dl&gt;:</w:t>
-      </w:r>
-      <w:r>
-        <w:t xml:space="preserve"> Cria lista de definições.</w:t>
+        <w:t>&gt;:</w:t>
+      </w:r>
+      <w:r>
+        <w:t xml:space="preserve"> Cria listas não ordenadas.</w:t>
       </w:r>
     </w:p>
     <w:p>
@@ -36829,23 +37309,43 @@
           <w:i/>
           <w:iCs/>
         </w:rPr>
-        <w:t>&lt;</w:t>
-      </w:r>
-      <w:proofErr w:type="spellStart"/>
+        <w:t xml:space="preserve">&lt;li&gt;: </w:t>
+      </w:r>
+      <w:r>
+        <w:t>Cria as linhas de uma lista</w:t>
+      </w:r>
+      <w:r>
+        <w:t xml:space="preserve"> ordenada ou não ordenada</w:t>
+      </w:r>
+      <w:r>
+        <w:t>.</w:t>
+      </w:r>
+    </w:p>
+    <w:p>
+      <w:pPr>
+        <w:jc w:val="both"/>
+      </w:pPr>
       <w:r>
         <w:rPr>
           <w:i/>
           <w:iCs/>
         </w:rPr>
-        <w:t>dt</w:t>
-      </w:r>
-      <w:proofErr w:type="spellEnd"/>
+        <w:t>&lt;dl&gt; &lt;/dl&gt;:</w:t>
+      </w:r>
+      <w:r>
+        <w:t xml:space="preserve"> Cria lista de definições.</w:t>
+      </w:r>
+    </w:p>
+    <w:p>
+      <w:pPr>
+        <w:jc w:val="both"/>
+      </w:pPr>
       <w:r>
         <w:rPr>
           <w:i/>
           <w:iCs/>
         </w:rPr>
-        <w:t>&gt; &lt;/</w:t>
+        <w:t>&lt;</w:t>
       </w:r>
       <w:proofErr w:type="spellStart"/>
       <w:r>
@@ -36861,38 +37361,38 @@
           <w:i/>
           <w:iCs/>
         </w:rPr>
-        <w:t>&gt;:</w:t>
-      </w:r>
-      <w:r>
-        <w:t xml:space="preserve"> Cria um termo para uma lista de definições.</w:t>
-      </w:r>
-    </w:p>
-    <w:p>
-      <w:pPr>
-        <w:jc w:val="both"/>
-      </w:pPr>
+        <w:t>&gt; &lt;/</w:t>
+      </w:r>
+      <w:proofErr w:type="spellStart"/>
       <w:r>
         <w:rPr>
           <w:i/>
           <w:iCs/>
         </w:rPr>
-        <w:t>&lt;</w:t>
-      </w:r>
-      <w:proofErr w:type="spellStart"/>
+        <w:t>dt</w:t>
+      </w:r>
+      <w:proofErr w:type="spellEnd"/>
       <w:r>
         <w:rPr>
           <w:i/>
           <w:iCs/>
         </w:rPr>
-        <w:t>dd</w:t>
-      </w:r>
-      <w:proofErr w:type="spellEnd"/>
+        <w:t>&gt;:</w:t>
+      </w:r>
+      <w:r>
+        <w:t xml:space="preserve"> Cria um termo para uma lista de definições.</w:t>
+      </w:r>
+    </w:p>
+    <w:p>
+      <w:pPr>
+        <w:jc w:val="both"/>
+      </w:pPr>
       <w:r>
         <w:rPr>
           <w:i/>
           <w:iCs/>
         </w:rPr>
-        <w:t>&gt; &lt;/</w:t>
+        <w:t>&lt;</w:t>
       </w:r>
       <w:proofErr w:type="spellStart"/>
       <w:r>
@@ -36908,112 +37408,112 @@
           <w:i/>
           <w:iCs/>
         </w:rPr>
-        <w:t>&gt;:</w:t>
-      </w:r>
-      <w:r>
-        <w:t xml:space="preserve"> Cria a definição de um termo de uma lista de definições.</w:t>
-      </w:r>
-    </w:p>
-    <w:p>
-      <w:pPr>
-        <w:jc w:val="both"/>
-      </w:pPr>
+        <w:t>&gt; &lt;/</w:t>
+      </w:r>
+      <w:proofErr w:type="spellStart"/>
       <w:r>
         <w:rPr>
           <w:i/>
           <w:iCs/>
         </w:rPr>
-        <w:t>&lt;a</w:t>
-      </w:r>
+        <w:t>dd</w:t>
+      </w:r>
+      <w:proofErr w:type="spellEnd"/>
       <w:r>
         <w:rPr>
           <w:i/>
           <w:iCs/>
         </w:rPr>
-        <w:t xml:space="preserve"> </w:t>
-      </w:r>
-      <w:proofErr w:type="spellStart"/>
+        <w:t>&gt;:</w:t>
+      </w:r>
+      <w:r>
+        <w:t xml:space="preserve"> Cria a definição de um termo de uma lista de definições.</w:t>
+      </w:r>
+    </w:p>
+    <w:p>
+      <w:pPr>
+        <w:jc w:val="both"/>
+      </w:pPr>
       <w:r>
         <w:rPr>
           <w:i/>
           <w:iCs/>
         </w:rPr>
-        <w:t>href</w:t>
-      </w:r>
-      <w:proofErr w:type="spellEnd"/>
+        <w:t>&lt;a</w:t>
+      </w:r>
       <w:r>
         <w:rPr>
           <w:i/>
           <w:iCs/>
         </w:rPr>
-        <w:t>="........"</w:t>
-      </w:r>
-      <w:r>
         <w:t xml:space="preserve"> </w:t>
       </w:r>
+      <w:proofErr w:type="spellStart"/>
       <w:r>
         <w:rPr>
           <w:i/>
           <w:iCs/>
         </w:rPr>
-        <w:t xml:space="preserve">&gt; &lt;/a&gt;: </w:t>
-      </w:r>
-      <w:r>
-        <w:t>Cria um link.</w:t>
-      </w:r>
-    </w:p>
-    <w:p>
-      <w:pPr>
-        <w:jc w:val="both"/>
-      </w:pPr>
+        <w:t>href</w:t>
+      </w:r>
+      <w:proofErr w:type="spellEnd"/>
       <w:r>
         <w:rPr>
           <w:i/>
           <w:iCs/>
         </w:rPr>
-        <w:t>&lt;Picture&gt; &lt;/Picture&gt;:</w:t>
-      </w:r>
-      <w:r>
-        <w:t xml:space="preserve"> Cria vários </w:t>
-      </w:r>
-      <w:proofErr w:type="spellStart"/>
-      <w:r>
-        <w:t>sources</w:t>
-      </w:r>
-      <w:proofErr w:type="spellEnd"/>
-      <w:r>
-        <w:t xml:space="preserve"> de imagens ao</w:t>
-      </w:r>
-      <w:r>
-        <w:t xml:space="preserve"> mesmo tempo. </w:t>
-      </w:r>
-    </w:p>
-    <w:p>
-      <w:pPr>
-        <w:jc w:val="both"/>
-      </w:pPr>
+        <w:t>="........"</w:t>
+      </w:r>
+      <w:r>
+        <w:t xml:space="preserve"> </w:t>
+      </w:r>
       <w:r>
         <w:rPr>
           <w:i/>
           <w:iCs/>
         </w:rPr>
-        <w:t>&lt;</w:t>
-      </w:r>
-      <w:proofErr w:type="spellStart"/>
+        <w:t xml:space="preserve">&gt; &lt;/a&gt;: </w:t>
+      </w:r>
+      <w:r>
+        <w:t>Cria um link.</w:t>
+      </w:r>
+    </w:p>
+    <w:p>
+      <w:pPr>
+        <w:jc w:val="both"/>
+      </w:pPr>
       <w:r>
         <w:rPr>
           <w:i/>
           <w:iCs/>
         </w:rPr>
-        <w:t>audio</w:t>
-      </w:r>
-      <w:proofErr w:type="spellEnd"/>
+        <w:t>&lt;Picture&gt; &lt;/Picture&gt;:</w:t>
+      </w:r>
+      <w:r>
+        <w:t xml:space="preserve"> Cria vários </w:t>
+      </w:r>
+      <w:proofErr w:type="spellStart"/>
+      <w:r>
+        <w:t>sources</w:t>
+      </w:r>
+      <w:proofErr w:type="spellEnd"/>
+      <w:r>
+        <w:t xml:space="preserve"> de imagens ao</w:t>
+      </w:r>
+      <w:r>
+        <w:t xml:space="preserve"> mesmo tempo. </w:t>
+      </w:r>
+    </w:p>
+    <w:p>
+      <w:pPr>
+        <w:jc w:val="both"/>
+      </w:pPr>
       <w:r>
         <w:rPr>
           <w:i/>
           <w:iCs/>
         </w:rPr>
-        <w:t xml:space="preserve"> </w:t>
+        <w:t>&lt;</w:t>
       </w:r>
       <w:proofErr w:type="spellStart"/>
       <w:r>
@@ -37021,7 +37521,7 @@
           <w:i/>
           <w:iCs/>
         </w:rPr>
-        <w:t>src</w:t>
+        <w:t>audio</w:t>
       </w:r>
       <w:proofErr w:type="spellEnd"/>
       <w:r>
@@ -37029,7 +37529,7 @@
           <w:i/>
           <w:iCs/>
         </w:rPr>
-        <w:t>=””&gt; &lt;/</w:t>
+        <w:t xml:space="preserve"> </w:t>
       </w:r>
       <w:proofErr w:type="spellStart"/>
       <w:r>
@@ -37037,7 +37537,7 @@
           <w:i/>
           <w:iCs/>
         </w:rPr>
-        <w:t>audio</w:t>
+        <w:t>src</w:t>
       </w:r>
       <w:proofErr w:type="spellEnd"/>
       <w:r>
@@ -37045,41 +37545,57 @@
           <w:i/>
           <w:iCs/>
         </w:rPr>
-        <w:t>&gt;:</w:t>
-      </w:r>
-      <w:r>
-        <w:t xml:space="preserve"> Adiciona um áudio.</w:t>
-      </w:r>
-    </w:p>
-    <w:p>
-      <w:pPr>
-        <w:jc w:val="both"/>
-        <w:rPr>
-          <w:b/>
-          <w:bCs/>
-        </w:rPr>
-      </w:pPr>
+        <w:t>=””&gt; &lt;/</w:t>
+      </w:r>
+      <w:proofErr w:type="spellStart"/>
       <w:r>
         <w:rPr>
           <w:i/>
           <w:iCs/>
         </w:rPr>
-        <w:t xml:space="preserve">&lt;vídeo </w:t>
-      </w:r>
-      <w:proofErr w:type="spellStart"/>
+        <w:t>audio</w:t>
+      </w:r>
+      <w:proofErr w:type="spellEnd"/>
       <w:r>
         <w:rPr>
           <w:i/>
           <w:iCs/>
         </w:rPr>
-        <w:t>src</w:t>
-      </w:r>
-      <w:proofErr w:type="spellEnd"/>
+        <w:t>&gt;:</w:t>
+      </w:r>
+      <w:r>
+        <w:t xml:space="preserve"> Adiciona um áudio.</w:t>
+      </w:r>
+    </w:p>
+    <w:p>
+      <w:pPr>
+        <w:jc w:val="both"/>
+        <w:rPr>
+          <w:b/>
+          <w:bCs/>
+        </w:rPr>
+      </w:pPr>
       <w:r>
         <w:rPr>
           <w:i/>
           <w:iCs/>
         </w:rPr>
+        <w:t xml:space="preserve">&lt;vídeo </w:t>
+      </w:r>
+      <w:proofErr w:type="spellStart"/>
+      <w:r>
+        <w:rPr>
+          <w:i/>
+          <w:iCs/>
+        </w:rPr>
+        <w:t>src</w:t>
+      </w:r>
+      <w:proofErr w:type="spellEnd"/>
+      <w:r>
+        <w:rPr>
+          <w:i/>
+          <w:iCs/>
+        </w:rPr>
         <w:t>=””&gt; &lt;/vídeo&gt;:</w:t>
       </w:r>
       <w:r>
@@ -37160,7 +37676,15 @@
       </w:r>
       <w:proofErr w:type="spellEnd"/>
       <w:r>
-        <w:t xml:space="preserve"> ou id ), ou para compartilhar valores de atributos</w:t>
+        <w:t xml:space="preserve"> ou </w:t>
+      </w:r>
+      <w:proofErr w:type="gramStart"/>
+      <w:r>
+        <w:t>id )</w:t>
+      </w:r>
+      <w:proofErr w:type="gramEnd"/>
+      <w:r>
+        <w:t>, ou para compartilhar valores de atributos</w:t>
       </w:r>
       <w:r>
         <w:t>,</w:t>

</xml_diff>

<commit_message>
Update HTML Anotações e Tags.docx
</commit_message>
<xml_diff>
--- a/HTML Anotações e Tags.docx
+++ b/HTML Anotações e Tags.docx
@@ -10505,7 +10505,73 @@
           <w:bCs/>
           <w:color w:val="ED7D31" w:themeColor="accent2"/>
         </w:rPr>
-        <w:t>”col</w:t>
+        <w:t>”colgroup”</w:t>
+      </w:r>
+      <w:r>
+        <w:rPr>
+          <w:b/>
+          <w:bCs/>
+          <w:color w:val="4472C4" w:themeColor="accent1"/>
+        </w:rPr>
+        <w:t xml:space="preserve">&gt; </w:t>
+      </w:r>
+      <w:r>
+        <w:rPr>
+          <w:color w:val="000000" w:themeColor="text1"/>
+        </w:rPr>
+        <w:t>serve para indicar sem</w:t>
+      </w:r>
+      <w:r>
+        <w:rPr>
+          <w:color w:val="000000" w:themeColor="text1"/>
+        </w:rPr>
+        <w:t>â</w:t>
+      </w:r>
+      <w:r>
+        <w:rPr>
+          <w:color w:val="000000" w:themeColor="text1"/>
+        </w:rPr>
+        <w:t>ntica de</w:t>
+      </w:r>
+      <w:r>
+        <w:rPr>
+          <w:color w:val="000000" w:themeColor="text1"/>
+        </w:rPr>
+        <w:t xml:space="preserve"> um </w:t>
+      </w:r>
+      <w:r>
+        <w:rPr>
+          <w:b/>
+          <w:bCs/>
+          <w:color w:val="000000" w:themeColor="text1"/>
+        </w:rPr>
+        <w:t>título de um grupo de colunas.</w:t>
+      </w:r>
+    </w:p>
+    <w:p>
+      <w:pPr>
+        <w:jc w:val="both"/>
+        <w:rPr>
+          <w:b/>
+          <w:bCs/>
+          <w:color w:val="000000" w:themeColor="text1"/>
+        </w:rPr>
+      </w:pPr>
+      <w:r>
+        <w:rPr>
+          <w:b/>
+          <w:bCs/>
+          <w:color w:val="4472C4" w:themeColor="accent1"/>
+        </w:rPr>
+        <w:t xml:space="preserve">&lt;th </w:t>
+      </w:r>
+      <w:r>
+        <w:rPr>
+          <w:b/>
+          <w:bCs/>
+          <w:color w:val="5B9BD5" w:themeColor="accent5"/>
+        </w:rPr>
+        <w:t>scope=</w:t>
       </w:r>
       <w:r>
         <w:rPr>
@@ -10513,15 +10579,7 @@
           <w:bCs/>
           <w:color w:val="ED7D31" w:themeColor="accent2"/>
         </w:rPr>
-        <w:t>group</w:t>
-      </w:r>
-      <w:r>
-        <w:rPr>
-          <w:b/>
-          <w:bCs/>
-          <w:color w:val="ED7D31" w:themeColor="accent2"/>
-        </w:rPr>
-        <w:t>”</w:t>
+        <w:t>”rowgroup”</w:t>
       </w:r>
       <w:r>
         <w:rPr>
@@ -10529,15 +10587,7 @@
           <w:bCs/>
           <w:color w:val="4472C4" w:themeColor="accent1"/>
         </w:rPr>
-        <w:t>&gt;</w:t>
-      </w:r>
-      <w:r>
-        <w:rPr>
-          <w:b/>
-          <w:bCs/>
-          <w:color w:val="4472C4" w:themeColor="accent1"/>
-        </w:rPr>
-        <w:t xml:space="preserve"> </w:t>
+        <w:t xml:space="preserve">&gt; </w:t>
       </w:r>
       <w:r>
         <w:rPr>
@@ -10569,113 +10619,7 @@
           <w:bCs/>
           <w:color w:val="000000" w:themeColor="text1"/>
         </w:rPr>
-        <w:t>título de um grupo de colunas.</w:t>
-      </w:r>
-    </w:p>
-    <w:p>
-      <w:pPr>
-        <w:jc w:val="both"/>
-        <w:rPr>
-          <w:b/>
-          <w:bCs/>
-          <w:color w:val="000000" w:themeColor="text1"/>
-        </w:rPr>
-      </w:pPr>
-      <w:r>
-        <w:rPr>
-          <w:b/>
-          <w:bCs/>
-          <w:color w:val="4472C4" w:themeColor="accent1"/>
-        </w:rPr>
-        <w:t xml:space="preserve">&lt;th </w:t>
-      </w:r>
-      <w:r>
-        <w:rPr>
-          <w:b/>
-          <w:bCs/>
-          <w:color w:val="5B9BD5" w:themeColor="accent5"/>
-        </w:rPr>
-        <w:t>scope=</w:t>
-      </w:r>
-      <w:r>
-        <w:rPr>
-          <w:b/>
-          <w:bCs/>
-          <w:color w:val="ED7D31" w:themeColor="accent2"/>
-        </w:rPr>
-        <w:t>”row</w:t>
-      </w:r>
-      <w:r>
-        <w:rPr>
-          <w:b/>
-          <w:bCs/>
-          <w:color w:val="ED7D31" w:themeColor="accent2"/>
-        </w:rPr>
-        <w:t>group</w:t>
-      </w:r>
-      <w:r>
-        <w:rPr>
-          <w:b/>
-          <w:bCs/>
-          <w:color w:val="ED7D31" w:themeColor="accent2"/>
-        </w:rPr>
-        <w:t>”</w:t>
-      </w:r>
-      <w:r>
-        <w:rPr>
-          <w:b/>
-          <w:bCs/>
-          <w:color w:val="4472C4" w:themeColor="accent1"/>
-        </w:rPr>
-        <w:t>&gt;</w:t>
-      </w:r>
-      <w:r>
-        <w:rPr>
-          <w:b/>
-          <w:bCs/>
-          <w:color w:val="4472C4" w:themeColor="accent1"/>
-        </w:rPr>
-        <w:t xml:space="preserve"> </w:t>
-      </w:r>
-      <w:r>
-        <w:rPr>
-          <w:color w:val="000000" w:themeColor="text1"/>
-        </w:rPr>
-        <w:t>serve para indicar sem</w:t>
-      </w:r>
-      <w:r>
-        <w:rPr>
-          <w:color w:val="000000" w:themeColor="text1"/>
-        </w:rPr>
-        <w:t>â</w:t>
-      </w:r>
-      <w:r>
-        <w:rPr>
-          <w:color w:val="000000" w:themeColor="text1"/>
-        </w:rPr>
-        <w:t>ntica de</w:t>
-      </w:r>
-      <w:r>
-        <w:rPr>
-          <w:color w:val="000000" w:themeColor="text1"/>
-        </w:rPr>
-        <w:t xml:space="preserve"> um </w:t>
-      </w:r>
-      <w:r>
-        <w:rPr>
-          <w:b/>
-          <w:bCs/>
-          <w:color w:val="000000" w:themeColor="text1"/>
-        </w:rPr>
-        <w:t xml:space="preserve">título de um grupo de </w:t>
-      </w:r>
-      <w:r>
-        <w:rPr>
-          <w:b/>
-          <w:bCs/>
-          <w:color w:val="000000" w:themeColor="text1"/>
-        </w:rPr>
-        <w:t>linhas.</w:t>
+        <w:t>título de um grupo de linhas.</w:t>
       </w:r>
     </w:p>
     <w:p>
@@ -25312,7 +25256,7 @@
           <w:color w:val="D4D4D4"/>
           <w:sz w:val="21"/>
           <w:szCs w:val="21"/>
-          <w:lang w:val="en-US" w:eastAsia="pt-BR"/>
+          <w:lang w:eastAsia="pt-BR"/>
         </w:rPr>
       </w:pPr>
       <w:r>
@@ -25331,7 +25275,7 @@
           <w:color w:val="9CDCFE"/>
           <w:sz w:val="21"/>
           <w:szCs w:val="21"/>
-          <w:lang w:val="en-US" w:eastAsia="pt-BR"/>
+          <w:lang w:eastAsia="pt-BR"/>
         </w:rPr>
         <w:t>font-family</w:t>
       </w:r>
@@ -25341,7 +25285,7 @@
           <w:color w:val="D4D4D4"/>
           <w:sz w:val="21"/>
           <w:szCs w:val="21"/>
-          <w:lang w:val="en-US" w:eastAsia="pt-BR"/>
+          <w:lang w:eastAsia="pt-BR"/>
         </w:rPr>
         <w:t xml:space="preserve">: </w:t>
       </w:r>
@@ -25351,7 +25295,7 @@
           <w:color w:val="DCDCAA"/>
           <w:sz w:val="21"/>
           <w:szCs w:val="21"/>
-          <w:lang w:val="en-US" w:eastAsia="pt-BR"/>
+          <w:lang w:eastAsia="pt-BR"/>
         </w:rPr>
         <w:t>var</w:t>
       </w:r>
@@ -25361,7 +25305,7 @@
           <w:color w:val="D4D4D4"/>
           <w:sz w:val="21"/>
           <w:szCs w:val="21"/>
-          <w:lang w:val="en-US" w:eastAsia="pt-BR"/>
+          <w:lang w:eastAsia="pt-BR"/>
         </w:rPr>
         <w:t>(</w:t>
       </w:r>
@@ -25371,7 +25315,7 @@
           <w:color w:val="9CDCFE"/>
           <w:sz w:val="21"/>
           <w:szCs w:val="21"/>
-          <w:lang w:val="en-US" w:eastAsia="pt-BR"/>
+          <w:lang w:eastAsia="pt-BR"/>
         </w:rPr>
         <w:t>--fonte-padrao</w:t>
       </w:r>
@@ -25381,7 +25325,7 @@
           <w:color w:val="D4D4D4"/>
           <w:sz w:val="21"/>
           <w:szCs w:val="21"/>
-          <w:lang w:val="en-US" w:eastAsia="pt-BR"/>
+          <w:lang w:eastAsia="pt-BR"/>
         </w:rPr>
         <w:t>);</w:t>
       </w:r>
@@ -25547,16 +25491,16 @@
           <w:color w:val="D4D4D4"/>
           <w:sz w:val="21"/>
           <w:szCs w:val="21"/>
-          <w:lang w:val="en-US" w:eastAsia="pt-BR"/>
-        </w:rPr>
-      </w:pPr>
-      <w:r>
-        <w:rPr>
-          <w:rFonts w:ascii="Consolas" w:eastAsia="Times New Roman" w:hAnsi="Consolas" w:cs="Times New Roman"/>
-          <w:color w:val="D4D4D4"/>
-          <w:sz w:val="21"/>
-          <w:szCs w:val="21"/>
-          <w:lang w:val="en-US" w:eastAsia="pt-BR"/>
+          <w:lang w:eastAsia="pt-BR"/>
+        </w:rPr>
+      </w:pPr>
+      <w:r>
+        <w:rPr>
+          <w:rFonts w:ascii="Consolas" w:eastAsia="Times New Roman" w:hAnsi="Consolas" w:cs="Times New Roman"/>
+          <w:color w:val="D4D4D4"/>
+          <w:sz w:val="21"/>
+          <w:szCs w:val="21"/>
+          <w:lang w:eastAsia="pt-BR"/>
         </w:rPr>
         <w:t>}</w:t>
       </w:r>
@@ -25564,32 +25508,20 @@
     <w:p>
       <w:pPr>
         <w:jc w:val="both"/>
-        <w:rPr>
-          <w:lang w:val="en-US"/>
-        </w:rPr>
-      </w:pPr>
-    </w:p>
-    <w:p>
-      <w:pPr>
-        <w:jc w:val="both"/>
-        <w:rPr>
-          <w:lang w:val="en-US"/>
-        </w:rPr>
+      </w:pPr>
+    </w:p>
+    <w:p>
+      <w:pPr>
+        <w:jc w:val="both"/>
       </w:pPr>
     </w:p>
     <w:p>
       <w:pPr>
         <w:pStyle w:val="Ttulo2"/>
         <w:jc w:val="both"/>
-        <w:rPr>
-          <w:lang w:val="en-US"/>
-        </w:rPr>
       </w:pPr>
       <w:bookmarkStart w:id="45" w:name="_Toc109945034"/>
       <w:r>
-        <w:rPr>
-          <w:lang w:val="en-US"/>
-        </w:rPr>
         <w:lastRenderedPageBreak/>
         <w:t>Site Responsivo</w:t>
       </w:r>
@@ -33358,18 +33290,28 @@
           <w:color w:val="D4D4D4"/>
           <w:sz w:val="21"/>
           <w:szCs w:val="21"/>
-          <w:lang w:val="en-US" w:eastAsia="pt-BR"/>
-        </w:rPr>
-      </w:pPr>
-      <w:r>
-        <w:rPr>
-          <w:rFonts w:ascii="Consolas" w:eastAsia="Times New Roman" w:hAnsi="Consolas" w:cs="Times New Roman"/>
-          <w:color w:val="D4D4D4"/>
-          <w:sz w:val="21"/>
-          <w:szCs w:val="21"/>
-          <w:lang w:val="en-US" w:eastAsia="pt-BR"/>
-        </w:rPr>
-        <w:t>        }</w:t>
+          <w:lang w:eastAsia="pt-BR"/>
+        </w:rPr>
+      </w:pPr>
+      <w:r>
+        <w:rPr>
+          <w:rFonts w:ascii="Consolas" w:eastAsia="Times New Roman" w:hAnsi="Consolas" w:cs="Times New Roman"/>
+          <w:color w:val="D4D4D4"/>
+          <w:sz w:val="21"/>
+          <w:szCs w:val="21"/>
+          <w:lang w:val="en-US" w:eastAsia="pt-BR"/>
+        </w:rPr>
+        <w:t xml:space="preserve">        </w:t>
+      </w:r>
+      <w:r>
+        <w:rPr>
+          <w:rFonts w:ascii="Consolas" w:eastAsia="Times New Roman" w:hAnsi="Consolas" w:cs="Times New Roman"/>
+          <w:color w:val="D4D4D4"/>
+          <w:sz w:val="21"/>
+          <w:szCs w:val="21"/>
+          <w:lang w:eastAsia="pt-BR"/>
+        </w:rPr>
+        <w:t>}</w:t>
       </w:r>
     </w:p>
     <w:p>
@@ -33381,7 +33323,7 @@
           <w:color w:val="D4D4D4"/>
           <w:sz w:val="21"/>
           <w:szCs w:val="21"/>
-          <w:lang w:val="en-US" w:eastAsia="pt-BR"/>
+          <w:lang w:eastAsia="pt-BR"/>
         </w:rPr>
       </w:pPr>
     </w:p>
@@ -35620,7 +35562,7 @@
           <w:color w:val="D4D4D4"/>
           <w:sz w:val="21"/>
           <w:szCs w:val="21"/>
-          <w:lang w:val="en-US" w:eastAsia="pt-BR"/>
+          <w:lang w:eastAsia="pt-BR"/>
         </w:rPr>
         <w:t> </w:t>
       </w:r>
@@ -37191,7 +37133,7 @@
           <w:color w:val="D4D4D4"/>
           <w:sz w:val="21"/>
           <w:szCs w:val="21"/>
-          <w:lang w:val="en-US" w:eastAsia="pt-BR"/>
+          <w:lang w:eastAsia="pt-BR"/>
         </w:rPr>
       </w:pPr>
       <w:r>
@@ -37210,7 +37152,7 @@
           <w:color w:val="808080"/>
           <w:sz w:val="21"/>
           <w:szCs w:val="21"/>
-          <w:lang w:val="en-US" w:eastAsia="pt-BR"/>
+          <w:lang w:eastAsia="pt-BR"/>
         </w:rPr>
         <w:t>&lt;/</w:t>
       </w:r>
@@ -37220,7 +37162,7 @@
           <w:color w:val="569CD6"/>
           <w:sz w:val="21"/>
           <w:szCs w:val="21"/>
-          <w:lang w:val="en-US" w:eastAsia="pt-BR"/>
+          <w:lang w:eastAsia="pt-BR"/>
         </w:rPr>
         <w:t>tr</w:t>
       </w:r>
@@ -37230,7 +37172,7 @@
           <w:color w:val="808080"/>
           <w:sz w:val="21"/>
           <w:szCs w:val="21"/>
-          <w:lang w:val="en-US" w:eastAsia="pt-BR"/>
+          <w:lang w:eastAsia="pt-BR"/>
         </w:rPr>
         <w:t>&gt;</w:t>
       </w:r>
@@ -37244,16 +37186,16 @@
           <w:color w:val="D4D4D4"/>
           <w:sz w:val="21"/>
           <w:szCs w:val="21"/>
-          <w:lang w:val="en-US" w:eastAsia="pt-BR"/>
-        </w:rPr>
-      </w:pPr>
-      <w:r>
-        <w:rPr>
-          <w:rFonts w:ascii="Consolas" w:eastAsia="Times New Roman" w:hAnsi="Consolas" w:cs="Times New Roman"/>
-          <w:color w:val="D4D4D4"/>
-          <w:sz w:val="21"/>
-          <w:szCs w:val="21"/>
-          <w:lang w:val="en-US" w:eastAsia="pt-BR"/>
+          <w:lang w:eastAsia="pt-BR"/>
+        </w:rPr>
+      </w:pPr>
+      <w:r>
+        <w:rPr>
+          <w:rFonts w:ascii="Consolas" w:eastAsia="Times New Roman" w:hAnsi="Consolas" w:cs="Times New Roman"/>
+          <w:color w:val="D4D4D4"/>
+          <w:sz w:val="21"/>
+          <w:szCs w:val="21"/>
+          <w:lang w:eastAsia="pt-BR"/>
         </w:rPr>
         <w:t xml:space="preserve">        </w:t>
       </w:r>
@@ -37263,7 +37205,7 @@
           <w:color w:val="808080"/>
           <w:sz w:val="21"/>
           <w:szCs w:val="21"/>
-          <w:lang w:val="en-US" w:eastAsia="pt-BR"/>
+          <w:lang w:eastAsia="pt-BR"/>
         </w:rPr>
         <w:t>&lt;/</w:t>
       </w:r>
@@ -37273,7 +37215,7 @@
           <w:color w:val="569CD6"/>
           <w:sz w:val="21"/>
           <w:szCs w:val="21"/>
-          <w:lang w:val="en-US" w:eastAsia="pt-BR"/>
+          <w:lang w:eastAsia="pt-BR"/>
         </w:rPr>
         <w:t>thead</w:t>
       </w:r>
@@ -37283,7 +37225,7 @@
           <w:color w:val="808080"/>
           <w:sz w:val="21"/>
           <w:szCs w:val="21"/>
-          <w:lang w:val="en-US" w:eastAsia="pt-BR"/>
+          <w:lang w:eastAsia="pt-BR"/>
         </w:rPr>
         <w:t>&gt;</w:t>
       </w:r>
@@ -37332,7 +37274,7 @@
           <w:color w:val="D4D4D4"/>
           <w:sz w:val="21"/>
           <w:szCs w:val="21"/>
-          <w:lang w:val="en-US" w:eastAsia="pt-BR"/>
+          <w:lang w:eastAsia="pt-BR"/>
         </w:rPr>
       </w:pPr>
       <w:r>
@@ -37341,7 +37283,7 @@
           <w:color w:val="D7BA7D"/>
           <w:sz w:val="21"/>
           <w:szCs w:val="21"/>
-          <w:lang w:val="en-US" w:eastAsia="pt-BR"/>
+          <w:lang w:eastAsia="pt-BR"/>
         </w:rPr>
         <w:t>.cgrupo</w:t>
       </w:r>
@@ -37351,7 +37293,7 @@
           <w:color w:val="D4D4D4"/>
           <w:sz w:val="21"/>
           <w:szCs w:val="21"/>
-          <w:lang w:val="en-US" w:eastAsia="pt-BR"/>
+          <w:lang w:eastAsia="pt-BR"/>
         </w:rPr>
         <w:t xml:space="preserve"> {</w:t>
       </w:r>
@@ -37365,16 +37307,16 @@
           <w:color w:val="D4D4D4"/>
           <w:sz w:val="21"/>
           <w:szCs w:val="21"/>
-          <w:lang w:val="en-US" w:eastAsia="pt-BR"/>
-        </w:rPr>
-      </w:pPr>
-      <w:r>
-        <w:rPr>
-          <w:rFonts w:ascii="Consolas" w:eastAsia="Times New Roman" w:hAnsi="Consolas" w:cs="Times New Roman"/>
-          <w:color w:val="D4D4D4"/>
-          <w:sz w:val="21"/>
-          <w:szCs w:val="21"/>
-          <w:lang w:val="en-US" w:eastAsia="pt-BR"/>
+          <w:lang w:eastAsia="pt-BR"/>
+        </w:rPr>
+      </w:pPr>
+      <w:r>
+        <w:rPr>
+          <w:rFonts w:ascii="Consolas" w:eastAsia="Times New Roman" w:hAnsi="Consolas" w:cs="Times New Roman"/>
+          <w:color w:val="D4D4D4"/>
+          <w:sz w:val="21"/>
+          <w:szCs w:val="21"/>
+          <w:lang w:eastAsia="pt-BR"/>
         </w:rPr>
         <w:t xml:space="preserve">            </w:t>
       </w:r>
@@ -37384,7 +37326,7 @@
           <w:color w:val="9CDCFE"/>
           <w:sz w:val="21"/>
           <w:szCs w:val="21"/>
-          <w:lang w:val="en-US" w:eastAsia="pt-BR"/>
+          <w:lang w:eastAsia="pt-BR"/>
         </w:rPr>
         <w:t>background-color</w:t>
       </w:r>
@@ -37394,7 +37336,7 @@
           <w:color w:val="D4D4D4"/>
           <w:sz w:val="21"/>
           <w:szCs w:val="21"/>
-          <w:lang w:val="en-US" w:eastAsia="pt-BR"/>
+          <w:lang w:eastAsia="pt-BR"/>
         </w:rPr>
         <w:t xml:space="preserve">: </w:t>
       </w:r>
@@ -37404,7 +37346,7 @@
           <w:color w:val="CE9178"/>
           <w:sz w:val="21"/>
           <w:szCs w:val="21"/>
-          <w:lang w:val="en-US" w:eastAsia="pt-BR"/>
+          <w:lang w:eastAsia="pt-BR"/>
         </w:rPr>
         <w:t>chartreuse</w:t>
       </w:r>
@@ -37414,7 +37356,7 @@
           <w:color w:val="D4D4D4"/>
           <w:sz w:val="21"/>
           <w:szCs w:val="21"/>
-          <w:lang w:val="en-US" w:eastAsia="pt-BR"/>
+          <w:lang w:eastAsia="pt-BR"/>
         </w:rPr>
         <w:t>;</w:t>
       </w:r>
@@ -37428,16 +37370,16 @@
           <w:color w:val="D4D4D4"/>
           <w:sz w:val="21"/>
           <w:szCs w:val="21"/>
-          <w:lang w:val="en-US" w:eastAsia="pt-BR"/>
-        </w:rPr>
-      </w:pPr>
-      <w:r>
-        <w:rPr>
-          <w:rFonts w:ascii="Consolas" w:eastAsia="Times New Roman" w:hAnsi="Consolas" w:cs="Times New Roman"/>
-          <w:color w:val="D4D4D4"/>
-          <w:sz w:val="21"/>
-          <w:szCs w:val="21"/>
-          <w:lang w:val="en-US" w:eastAsia="pt-BR"/>
+          <w:lang w:eastAsia="pt-BR"/>
+        </w:rPr>
+      </w:pPr>
+      <w:r>
+        <w:rPr>
+          <w:rFonts w:ascii="Consolas" w:eastAsia="Times New Roman" w:hAnsi="Consolas" w:cs="Times New Roman"/>
+          <w:color w:val="D4D4D4"/>
+          <w:sz w:val="21"/>
+          <w:szCs w:val="21"/>
+          <w:lang w:eastAsia="pt-BR"/>
         </w:rPr>
         <w:t>        }</w:t>
       </w:r>
@@ -37451,16 +37393,16 @@
           <w:color w:val="D4D4D4"/>
           <w:sz w:val="21"/>
           <w:szCs w:val="21"/>
-          <w:lang w:val="en-US" w:eastAsia="pt-BR"/>
-        </w:rPr>
-      </w:pPr>
-      <w:r>
-        <w:rPr>
-          <w:rFonts w:ascii="Consolas" w:eastAsia="Times New Roman" w:hAnsi="Consolas" w:cs="Times New Roman"/>
-          <w:color w:val="D4D4D4"/>
-          <w:sz w:val="21"/>
-          <w:szCs w:val="21"/>
-          <w:lang w:val="en-US" w:eastAsia="pt-BR"/>
+          <w:lang w:eastAsia="pt-BR"/>
+        </w:rPr>
+      </w:pPr>
+      <w:r>
+        <w:rPr>
+          <w:rFonts w:ascii="Consolas" w:eastAsia="Times New Roman" w:hAnsi="Consolas" w:cs="Times New Roman"/>
+          <w:color w:val="D4D4D4"/>
+          <w:sz w:val="21"/>
+          <w:szCs w:val="21"/>
+          <w:lang w:eastAsia="pt-BR"/>
         </w:rPr>
         <w:t xml:space="preserve">    </w:t>
       </w:r>
@@ -37470,7 +37412,7 @@
           <w:color w:val="808080"/>
           <w:sz w:val="21"/>
           <w:szCs w:val="21"/>
-          <w:lang w:val="en-US" w:eastAsia="pt-BR"/>
+          <w:lang w:eastAsia="pt-BR"/>
         </w:rPr>
         <w:t>&lt;/</w:t>
       </w:r>
@@ -37480,7 +37422,7 @@
           <w:color w:val="569CD6"/>
           <w:sz w:val="21"/>
           <w:szCs w:val="21"/>
-          <w:lang w:val="en-US" w:eastAsia="pt-BR"/>
+          <w:lang w:eastAsia="pt-BR"/>
         </w:rPr>
         <w:t>style</w:t>
       </w:r>
@@ -37490,7 +37432,7 @@
           <w:color w:val="808080"/>
           <w:sz w:val="21"/>
           <w:szCs w:val="21"/>
-          <w:lang w:val="en-US" w:eastAsia="pt-BR"/>
+          <w:lang w:eastAsia="pt-BR"/>
         </w:rPr>
         <w:t>&gt;</w:t>
       </w:r>
@@ -38695,7 +38637,7 @@
           <w:color w:val="D4D4D4"/>
           <w:sz w:val="21"/>
           <w:szCs w:val="21"/>
-          <w:lang w:eastAsia="pt-BR"/>
+          <w:lang w:val="en-US" w:eastAsia="pt-BR"/>
         </w:rPr>
         <w:t xml:space="preserve">                </w:t>
       </w:r>
@@ -39937,42 +39879,50 @@
           <w:i/>
           <w:iCs/>
         </w:rPr>
-        <w:t>&lt;th</w:t>
+        <w:t>&lt;thead&gt; &lt;/the</w:t>
       </w:r>
       <w:r>
         <w:rPr>
           <w:i/>
           <w:iCs/>
         </w:rPr>
-        <w:t>ead</w:t>
+        <w:t>ad</w:t>
       </w:r>
       <w:r>
         <w:rPr>
           <w:i/>
           <w:iCs/>
         </w:rPr>
-        <w:t>&gt; &lt;/th</w:t>
+        <w:t>&gt;:</w:t>
       </w:r>
       <w:r>
         <w:rPr>
           <w:i/>
           <w:iCs/>
         </w:rPr>
-        <w:t>e</w:t>
-      </w:r>
-      <w:r>
+        <w:t xml:space="preserve"> </w:t>
+      </w:r>
+      <w:r>
+        <w:t>cria o cabeçalho</w:t>
+      </w:r>
+      <w:r>
+        <w:t xml:space="preserve"> da tabela</w:t>
+      </w:r>
+    </w:p>
+    <w:p>
+      <w:pPr>
+        <w:jc w:val="both"/>
         <w:rPr>
           <w:i/>
           <w:iCs/>
         </w:rPr>
-        <w:t>ad</w:t>
-      </w:r>
+      </w:pPr>
       <w:r>
         <w:rPr>
           <w:i/>
           <w:iCs/>
         </w:rPr>
-        <w:t>&gt;:</w:t>
+        <w:t>&lt;tbody&gt; &lt;/tbody&gt;:</w:t>
       </w:r>
       <w:r>
         <w:rPr>
@@ -39982,10 +39932,10 @@
         <w:t xml:space="preserve"> </w:t>
       </w:r>
       <w:r>
-        <w:t>cria o cabeçalho</w:t>
-      </w:r>
-      <w:r>
-        <w:t xml:space="preserve"> da tabela</w:t>
+        <w:t>cria o c</w:t>
+      </w:r>
+      <w:r>
+        <w:t>orpo da tabela</w:t>
       </w:r>
     </w:p>
     <w:p>
@@ -40001,410 +39951,381 @@
           <w:i/>
           <w:iCs/>
         </w:rPr>
-        <w:t>&lt;t</w:t>
+        <w:t>&lt;tfoot&gt; &lt;/tfoot&gt;:</w:t>
       </w:r>
       <w:r>
         <w:rPr>
           <w:i/>
           <w:iCs/>
         </w:rPr>
-        <w:t>body</w:t>
-      </w:r>
+        <w:t xml:space="preserve"> </w:t>
+      </w:r>
+      <w:r>
+        <w:t xml:space="preserve">cria o </w:t>
+      </w:r>
+      <w:r>
+        <w:t>pé da tabela</w:t>
+      </w:r>
+    </w:p>
+    <w:p>
+      <w:pPr>
+        <w:jc w:val="both"/>
+      </w:pPr>
       <w:r>
         <w:rPr>
           <w:i/>
           <w:iCs/>
         </w:rPr>
-        <w:t>&gt; &lt;/t</w:t>
+        <w:t>&lt;select&gt;</w:t>
       </w:r>
       <w:r>
         <w:rPr>
           <w:i/>
           <w:iCs/>
         </w:rPr>
-        <w:t>body</w:t>
+        <w:t xml:space="preserve"> </w:t>
       </w:r>
       <w:r>
         <w:rPr>
           <w:i/>
           <w:iCs/>
         </w:rPr>
-        <w:t>&gt;:</w:t>
+        <w:t>&lt;</w:t>
       </w:r>
       <w:r>
         <w:rPr>
           <w:i/>
           <w:iCs/>
         </w:rPr>
-        <w:t xml:space="preserve"> </w:t>
-      </w:r>
-      <w:r>
-        <w:t>cria o c</w:t>
-      </w:r>
-      <w:r>
-        <w:t>orpo</w:t>
-      </w:r>
-      <w:r>
-        <w:t xml:space="preserve"> da tabela</w:t>
-      </w:r>
-    </w:p>
-    <w:p>
-      <w:pPr>
-        <w:jc w:val="both"/>
+        <w:t>/</w:t>
+      </w:r>
+      <w:r>
         <w:rPr>
           <w:i/>
           <w:iCs/>
         </w:rPr>
-      </w:pPr>
+        <w:t>select&gt;</w:t>
+      </w:r>
       <w:r>
         <w:rPr>
           <w:i/>
           <w:iCs/>
         </w:rPr>
-        <w:t>&lt;t</w:t>
+        <w:t>:</w:t>
+      </w:r>
+      <w:r>
+        <w:t xml:space="preserve"> representa um controle que apresenta um menu de opções. As opções dentro do menu são representadas pelo elemento </w:t>
       </w:r>
       <w:r>
         <w:rPr>
           <w:i/>
           <w:iCs/>
         </w:rPr>
-        <w:t>foot</w:t>
+        <w:t>&lt;option&gt;,</w:t>
+      </w:r>
+      <w:r>
+        <w:t xml:space="preserve"> que podem ser agrupados por elementos </w:t>
       </w:r>
       <w:r>
         <w:rPr>
           <w:i/>
           <w:iCs/>
         </w:rPr>
-        <w:t>&gt; &lt;/t</w:t>
-      </w:r>
-      <w:r>
-        <w:rPr>
-          <w:i/>
-          <w:iCs/>
-        </w:rPr>
-        <w:t>foot</w:t>
-      </w:r>
-      <w:r>
-        <w:rPr>
-          <w:i/>
-          <w:iCs/>
-        </w:rPr>
-        <w:t>&gt;:</w:t>
-      </w:r>
-      <w:r>
-        <w:rPr>
-          <w:i/>
-          <w:iCs/>
-        </w:rPr>
+        <w:t>&lt;optgroup&gt;.</w:t>
+      </w:r>
+      <w:r>
+        <w:t xml:space="preserve"> As opções podem ser pré-selecionadas para o usuário.</w:t>
+      </w:r>
+    </w:p>
+    <w:p>
+      <w:pPr>
+        <w:jc w:val="both"/>
+        <w:rPr>
+          <w:b/>
+          <w:bCs/>
+        </w:rPr>
+      </w:pPr>
+    </w:p>
+    <w:p>
+      <w:pPr>
+        <w:jc w:val="both"/>
+        <w:rPr>
+          <w:b/>
+          <w:bCs/>
+        </w:rPr>
+      </w:pPr>
+    </w:p>
+    <w:p>
+      <w:pPr>
+        <w:jc w:val="both"/>
+        <w:rPr>
+          <w:b/>
+          <w:bCs/>
+        </w:rPr>
+      </w:pPr>
+    </w:p>
+    <w:p>
+      <w:pPr>
+        <w:jc w:val="both"/>
+        <w:rPr>
+          <w:b/>
+          <w:bCs/>
+        </w:rPr>
+      </w:pPr>
+    </w:p>
+    <w:p>
+      <w:pPr>
+        <w:jc w:val="both"/>
+        <w:rPr>
+          <w:b/>
+          <w:bCs/>
+        </w:rPr>
+      </w:pPr>
+    </w:p>
+    <w:p>
+      <w:pPr>
+        <w:jc w:val="both"/>
+        <w:rPr>
+          <w:b/>
+          <w:bCs/>
+        </w:rPr>
+      </w:pPr>
+    </w:p>
+    <w:p>
+      <w:pPr>
+        <w:jc w:val="both"/>
+        <w:rPr>
+          <w:b/>
+          <w:bCs/>
+        </w:rPr>
+      </w:pPr>
+    </w:p>
+    <w:p>
+      <w:pPr>
+        <w:jc w:val="both"/>
+        <w:rPr>
+          <w:b/>
+          <w:bCs/>
+        </w:rPr>
+      </w:pPr>
+    </w:p>
+    <w:p>
+      <w:pPr>
+        <w:jc w:val="both"/>
+        <w:rPr>
+          <w:b/>
+          <w:bCs/>
+        </w:rPr>
+      </w:pPr>
+    </w:p>
+    <w:p>
+      <w:pPr>
+        <w:jc w:val="both"/>
+        <w:rPr>
+          <w:b/>
+          <w:bCs/>
+        </w:rPr>
+      </w:pPr>
+    </w:p>
+    <w:p>
+      <w:pPr>
+        <w:jc w:val="both"/>
+        <w:rPr>
+          <w:b/>
+          <w:bCs/>
+        </w:rPr>
+      </w:pPr>
+    </w:p>
+    <w:p>
+      <w:pPr>
+        <w:jc w:val="both"/>
+        <w:rPr>
+          <w:b/>
+          <w:bCs/>
+        </w:rPr>
+      </w:pPr>
+    </w:p>
+    <w:p>
+      <w:pPr>
+        <w:jc w:val="both"/>
+        <w:rPr>
+          <w:b/>
+          <w:bCs/>
+        </w:rPr>
+      </w:pPr>
+    </w:p>
+    <w:p>
+      <w:pPr>
+        <w:jc w:val="both"/>
+        <w:rPr>
+          <w:b/>
+          <w:bCs/>
+        </w:rPr>
+      </w:pPr>
+    </w:p>
+    <w:p>
+      <w:pPr>
+        <w:jc w:val="both"/>
+        <w:rPr>
+          <w:b/>
+          <w:bCs/>
+        </w:rPr>
+      </w:pPr>
+    </w:p>
+    <w:p>
+      <w:pPr>
+        <w:jc w:val="both"/>
+        <w:rPr>
+          <w:b/>
+          <w:bCs/>
+        </w:rPr>
+      </w:pPr>
+    </w:p>
+    <w:p>
+      <w:pPr>
+        <w:jc w:val="both"/>
+        <w:rPr>
+          <w:b/>
+          <w:bCs/>
+        </w:rPr>
+      </w:pPr>
+    </w:p>
+    <w:p>
+      <w:pPr>
+        <w:jc w:val="both"/>
+        <w:rPr>
+          <w:b/>
+          <w:bCs/>
+        </w:rPr>
+      </w:pPr>
+    </w:p>
+    <w:p>
+      <w:pPr>
+        <w:jc w:val="both"/>
+        <w:rPr>
+          <w:b/>
+          <w:bCs/>
+        </w:rPr>
+      </w:pPr>
+    </w:p>
+    <w:p>
+      <w:pPr>
+        <w:jc w:val="both"/>
+        <w:rPr>
+          <w:b/>
+          <w:bCs/>
+        </w:rPr>
+      </w:pPr>
+    </w:p>
+    <w:p>
+      <w:pPr>
+        <w:jc w:val="both"/>
+        <w:rPr>
+          <w:b/>
+          <w:bCs/>
+        </w:rPr>
+      </w:pPr>
+    </w:p>
+    <w:p>
+      <w:pPr>
+        <w:jc w:val="both"/>
+        <w:rPr>
+          <w:b/>
+          <w:bCs/>
+        </w:rPr>
+      </w:pPr>
+    </w:p>
+    <w:p>
+      <w:pPr>
+        <w:pStyle w:val="Ttulo1"/>
+        <w:jc w:val="both"/>
+      </w:pPr>
+      <w:bookmarkStart w:id="51" w:name="_Toc109945040"/>
+      <w:r>
+        <w:t>Entendendo o CSS</w:t>
+      </w:r>
+      <w:bookmarkEnd w:id="51"/>
+    </w:p>
+    <w:p>
+      <w:pPr>
+        <w:jc w:val="both"/>
+      </w:pPr>
+    </w:p>
+    <w:p>
+      <w:pPr>
+        <w:jc w:val="both"/>
+      </w:pPr>
+      <w:r>
+        <w:rPr>
+          <w:b/>
+          <w:bCs/>
+        </w:rPr>
+        <w:t>Regra:</w:t>
+      </w:r>
+      <w:r>
         <w:t xml:space="preserve"> </w:t>
       </w:r>
       <w:r>
-        <w:t xml:space="preserve">cria o </w:t>
-      </w:r>
-      <w:r>
-        <w:t>pé</w:t>
-      </w:r>
-      <w:r>
-        <w:t xml:space="preserve"> da tabela</w:t>
-      </w:r>
-    </w:p>
-    <w:p>
-      <w:pPr>
-        <w:jc w:val="both"/>
-        <w:rPr>
-          <w:b/>
-          <w:bCs/>
-        </w:rPr>
-      </w:pPr>
-    </w:p>
-    <w:p>
-      <w:pPr>
-        <w:jc w:val="both"/>
-        <w:rPr>
-          <w:b/>
-          <w:bCs/>
-        </w:rPr>
-      </w:pPr>
-    </w:p>
-    <w:p>
-      <w:pPr>
-        <w:jc w:val="both"/>
-        <w:rPr>
-          <w:b/>
-          <w:bCs/>
-        </w:rPr>
-      </w:pPr>
-    </w:p>
-    <w:p>
-      <w:pPr>
-        <w:jc w:val="both"/>
-        <w:rPr>
-          <w:b/>
-          <w:bCs/>
-        </w:rPr>
-      </w:pPr>
-    </w:p>
-    <w:p>
-      <w:pPr>
-        <w:jc w:val="both"/>
-        <w:rPr>
-          <w:b/>
-          <w:bCs/>
-        </w:rPr>
-      </w:pPr>
-    </w:p>
-    <w:p>
-      <w:pPr>
-        <w:jc w:val="both"/>
-        <w:rPr>
-          <w:b/>
-          <w:bCs/>
-        </w:rPr>
-      </w:pPr>
-    </w:p>
-    <w:p>
-      <w:pPr>
-        <w:jc w:val="both"/>
-        <w:rPr>
-          <w:b/>
-          <w:bCs/>
-        </w:rPr>
-      </w:pPr>
-    </w:p>
-    <w:p>
-      <w:pPr>
-        <w:jc w:val="both"/>
-        <w:rPr>
-          <w:b/>
-          <w:bCs/>
-        </w:rPr>
-      </w:pPr>
-    </w:p>
-    <w:p>
-      <w:pPr>
-        <w:jc w:val="both"/>
-        <w:rPr>
-          <w:b/>
-          <w:bCs/>
-        </w:rPr>
-      </w:pPr>
-    </w:p>
-    <w:p>
-      <w:pPr>
-        <w:jc w:val="both"/>
-        <w:rPr>
-          <w:b/>
-          <w:bCs/>
-        </w:rPr>
-      </w:pPr>
-    </w:p>
-    <w:p>
-      <w:pPr>
-        <w:jc w:val="both"/>
-        <w:rPr>
-          <w:b/>
-          <w:bCs/>
-        </w:rPr>
-      </w:pPr>
-    </w:p>
-    <w:p>
-      <w:pPr>
-        <w:jc w:val="both"/>
-        <w:rPr>
-          <w:b/>
-          <w:bCs/>
-        </w:rPr>
-      </w:pPr>
-    </w:p>
-    <w:p>
-      <w:pPr>
-        <w:jc w:val="both"/>
-        <w:rPr>
-          <w:b/>
-          <w:bCs/>
-        </w:rPr>
-      </w:pPr>
-    </w:p>
-    <w:p>
-      <w:pPr>
-        <w:jc w:val="both"/>
-        <w:rPr>
-          <w:b/>
-          <w:bCs/>
-        </w:rPr>
-      </w:pPr>
-    </w:p>
-    <w:p>
-      <w:pPr>
-        <w:jc w:val="both"/>
-        <w:rPr>
-          <w:b/>
-          <w:bCs/>
-        </w:rPr>
-      </w:pPr>
-    </w:p>
-    <w:p>
-      <w:pPr>
-        <w:jc w:val="both"/>
-        <w:rPr>
-          <w:b/>
-          <w:bCs/>
-        </w:rPr>
-      </w:pPr>
-    </w:p>
-    <w:p>
-      <w:pPr>
-        <w:jc w:val="both"/>
-        <w:rPr>
-          <w:b/>
-          <w:bCs/>
-        </w:rPr>
-      </w:pPr>
-    </w:p>
-    <w:p>
-      <w:pPr>
-        <w:jc w:val="both"/>
-        <w:rPr>
-          <w:b/>
-          <w:bCs/>
-        </w:rPr>
-      </w:pPr>
-    </w:p>
-    <w:p>
-      <w:pPr>
-        <w:jc w:val="both"/>
-        <w:rPr>
-          <w:b/>
-          <w:bCs/>
-        </w:rPr>
-      </w:pPr>
-    </w:p>
-    <w:p>
-      <w:pPr>
-        <w:jc w:val="both"/>
-        <w:rPr>
-          <w:b/>
-          <w:bCs/>
-        </w:rPr>
-      </w:pPr>
-    </w:p>
-    <w:p>
-      <w:pPr>
-        <w:jc w:val="both"/>
-        <w:rPr>
-          <w:b/>
-          <w:bCs/>
-        </w:rPr>
-      </w:pPr>
-    </w:p>
-    <w:p>
-      <w:pPr>
-        <w:jc w:val="both"/>
-        <w:rPr>
-          <w:b/>
-          <w:bCs/>
-        </w:rPr>
-      </w:pPr>
-    </w:p>
-    <w:p>
-      <w:pPr>
-        <w:jc w:val="both"/>
-        <w:rPr>
-          <w:b/>
-          <w:bCs/>
-        </w:rPr>
-      </w:pPr>
-    </w:p>
-    <w:p>
-      <w:pPr>
-        <w:pStyle w:val="Ttulo1"/>
-        <w:jc w:val="both"/>
-      </w:pPr>
-      <w:bookmarkStart w:id="51" w:name="_Toc109945040"/>
-      <w:r>
-        <w:t>Entendendo o CSS</w:t>
-      </w:r>
-      <w:bookmarkEnd w:id="51"/>
-    </w:p>
-    <w:p>
-      <w:pPr>
-        <w:jc w:val="both"/>
-      </w:pPr>
-    </w:p>
-    <w:p>
-      <w:pPr>
-        <w:jc w:val="both"/>
-      </w:pPr>
-      <w:r>
-        <w:rPr>
-          <w:b/>
-          <w:bCs/>
-        </w:rPr>
-        <w:t>Regra:</w:t>
+        <w:t>Uma regra CSS é uma declaração que segue uma sintaxe própria e que define como será aplicado estilo a um ou mais elementos HTML. Um conjunto de regras CSS formam uma Folha de Estilos.</w:t>
+      </w:r>
+    </w:p>
+    <w:p>
+      <w:pPr>
+        <w:jc w:val="both"/>
+      </w:pPr>
+      <w:r>
+        <w:rPr>
+          <w:b/>
+          <w:bCs/>
+          <w:color w:val="0070C0"/>
+        </w:rPr>
+        <w:t>Seletores</w:t>
+      </w:r>
+      <w:r>
+        <w:rPr>
+          <w:b/>
+          <w:bCs/>
+        </w:rPr>
+        <w:t>:</w:t>
       </w:r>
       <w:r>
         <w:t xml:space="preserve"> </w:t>
       </w:r>
       <w:r>
-        <w:t>Uma regra CSS é uma declaração que segue uma sintaxe própria e que define como será aplicado estilo a um ou mais elementos HTML. Um conjunto de regras CSS formam uma Folha de Estilos.</w:t>
-      </w:r>
-    </w:p>
-    <w:p>
-      <w:pPr>
-        <w:jc w:val="both"/>
-      </w:pPr>
-      <w:r>
-        <w:rPr>
-          <w:b/>
-          <w:bCs/>
-          <w:color w:val="0070C0"/>
-        </w:rPr>
-        <w:t>Seletores</w:t>
-      </w:r>
-      <w:r>
-        <w:rPr>
-          <w:b/>
-          <w:bCs/>
-        </w:rPr>
-        <w:t>:</w:t>
-      </w:r>
-      <w:r>
+        <w:t>Um seletor CSS é a primeira parte de uma regra CSS. É um padrão de elementos e outros termos que informam ao navegador quais elementos HTML devem ser selecionados para que os valores de propriedade CSS dentro da regra sejam aplicados a eles.</w:t>
+      </w:r>
+    </w:p>
+    <w:p>
+      <w:pPr>
+        <w:jc w:val="both"/>
+      </w:pPr>
+      <w:r>
+        <w:rPr>
+          <w:b/>
+          <w:bCs/>
+          <w:color w:val="70AD47" w:themeColor="accent6"/>
+        </w:rPr>
+        <w:t>Propriedade:</w:t>
+      </w:r>
+      <w:r>
+        <w:rPr>
+          <w:color w:val="70AD47" w:themeColor="accent6"/>
+        </w:rPr>
         <w:t xml:space="preserve"> </w:t>
       </w:r>
       <w:r>
-        <w:t>Um seletor CSS é a primeira parte de uma regra CSS. É um padrão de elementos e outros termos que informam ao navegador quais elementos HTML devem ser selecionados para que os valores de propriedade CSS dentro da regra sejam aplicados a eles.</w:t>
-      </w:r>
-    </w:p>
-    <w:p>
-      <w:pPr>
-        <w:jc w:val="both"/>
-      </w:pPr>
-      <w:r>
-        <w:rPr>
-          <w:b/>
-          <w:bCs/>
-          <w:color w:val="70AD47" w:themeColor="accent6"/>
-        </w:rPr>
-        <w:t>Propriedade:</w:t>
-      </w:r>
-      <w:r>
-        <w:rPr>
-          <w:color w:val="70AD47" w:themeColor="accent6"/>
-        </w:rPr>
+        <w:t>é o atributo do elemento HTML ao qual será aplicada a regra (por exemplo: font, color, background, etc...).</w:t>
+      </w:r>
+    </w:p>
+    <w:p>
+      <w:pPr>
+        <w:jc w:val="both"/>
+      </w:pPr>
+      <w:r>
+        <w:lastRenderedPageBreak/>
         <w:t xml:space="preserve"> </w:t>
       </w:r>
       <w:r>
-        <w:t>é o atributo do elemento HTML ao qual será aplicada a regra (por exemplo: font, color, background, etc...).</w:t>
-      </w:r>
-    </w:p>
-    <w:p>
-      <w:pPr>
-        <w:jc w:val="both"/>
-      </w:pPr>
-      <w:r>
-        <w:t xml:space="preserve"> </w:t>
-      </w:r>
-      <w:r>
         <w:rPr>
           <w:b/>
           <w:bCs/>
@@ -40425,7 +40346,6 @@
           <w:b/>
           <w:bCs/>
         </w:rPr>
-        <w:lastRenderedPageBreak/>
         <w:t>Declarações:</w:t>
       </w:r>
       <w:r>
@@ -40795,6 +40715,7 @@
           <w:b/>
           <w:bCs/>
         </w:rPr>
+        <w:lastRenderedPageBreak/>
         <w:t>HandBrake:</w:t>
       </w:r>
       <w:r>
@@ -40841,7 +40762,6 @@
           <w:b/>
           <w:bCs/>
         </w:rPr>
-        <w:lastRenderedPageBreak/>
         <w:t xml:space="preserve">GitHub Desktop: </w:t>
       </w:r>
       <w:r>

</xml_diff>